<commit_message>
Add explanation of multiple elements for HSL and CTL.
</commit_message>
<xml_diff>
--- a/labmanual/English/WBT101-7A_Mesh_Introduction.docx
+++ b/labmanual/English/WBT101-7A_Mesh_Introduction.docx
@@ -1368,13 +1368,7 @@
         <w:rPr>
           <w:noProof/>
         </w:rPr>
-        <w:t>2</w:t>
-      </w:r>
-      <w:r>
-        <w:rPr>
-          <w:noProof/>
-        </w:rPr>
-        <w:t>3</w:t>
+        <w:t>23</w:t>
       </w:r>
       <w:r>
         <w:rPr>
@@ -1492,7 +1486,15 @@
         <w:t>messages that they receive so that the overall communication range is extended beyond the radio range of each individual device</w:t>
       </w:r>
       <w:r>
-        <w:t xml:space="preserve">. In theory, the range of a mesh network is unlimited as long as you have at least one relay device within range of </w:t>
+        <w:t xml:space="preserve">. In theory, the range of a mesh network is unlimited </w:t>
+      </w:r>
+      <w:proofErr w:type="gramStart"/>
+      <w:r>
+        <w:t>as long as</w:t>
+      </w:r>
+      <w:proofErr w:type="gramEnd"/>
+      <w:r>
+        <w:t xml:space="preserve"> you have at least one relay device within range of </w:t>
       </w:r>
       <w:r>
         <w:t>every device in the network.</w:t>
@@ -1843,8 +1845,13 @@
       <w:r>
         <w:t xml:space="preserve">It is common for any non-power nodes to implement a relay feature </w:t>
       </w:r>
-      <w:r>
-        <w:t>in order to maximize the possible paths through a mesh network.</w:t>
+      <w:proofErr w:type="gramStart"/>
+      <w:r>
+        <w:t>in order to</w:t>
+      </w:r>
+      <w:proofErr w:type="gramEnd"/>
+      <w:r>
+        <w:t xml:space="preserve"> maximize the possible paths through a mesh network.</w:t>
       </w:r>
     </w:p>
     <w:p>
@@ -1872,7 +1879,15 @@
         <w:t xml:space="preserve"> all recently received messages. If a message is received</w:t>
       </w:r>
       <w:r>
-        <w:t xml:space="preserve"> more than once, it is immediately discarded. In this way, if a message is relayed by multiple nodes to a final destination, the destination only acts on the message one time.</w:t>
+        <w:t xml:space="preserve"> more than once, it is immediately discarded. In this way, if a message is relayed by multiple nodes to </w:t>
+      </w:r>
+      <w:proofErr w:type="gramStart"/>
+      <w:r>
+        <w:t>a final destination</w:t>
+      </w:r>
+      <w:proofErr w:type="gramEnd"/>
+      <w:r>
+        <w:t>, the destination only acts on the message one time.</w:t>
       </w:r>
     </w:p>
     <w:p>
@@ -1885,7 +1900,15 @@
     </w:p>
     <w:p>
       <w:r>
-        <w:t>Each message has a field called the Time To Live (TTL). This is used to determine how many times a given message will be re</w:t>
+        <w:t xml:space="preserve">Each message has a field called the Time </w:t>
+      </w:r>
+      <w:proofErr w:type="gramStart"/>
+      <w:r>
+        <w:t>To</w:t>
+      </w:r>
+      <w:proofErr w:type="gramEnd"/>
+      <w:r>
+        <w:t xml:space="preserve"> Live (TTL). This is used to determine how many times a given message will be re</w:t>
       </w:r>
       <w:r>
         <w:t>transmitted</w:t>
@@ -2253,6 +2276,14 @@
       </w:r>
       <w:r>
         <w:t>with two elements – one to control the fan and the other to control the light.</w:t>
+      </w:r>
+    </w:p>
+    <w:p>
+      <w:r>
+        <w:t>Likewise, hardware that can be controlled in multiple ways may have more than one element. For example, an RGB LED can be controlled using Hue, Saturation, and Lightness. In that case, the RGB LED will have 3 elements – one for the top level HSL and Lightness, one for Hue, and one for Saturation. This will be discussed in more detail later</w:t>
+      </w:r>
+      <w:r>
+        <w:t xml:space="preserve"> when we talk about lighting models.</w:t>
       </w:r>
     </w:p>
     <w:p>
@@ -4535,7 +4566,15 @@
     </w:p>
     <w:p>
       <w:r>
-        <w:t>A client model does not define any states.</w:t>
+        <w:t xml:space="preserve">A client model does not </w:t>
+      </w:r>
+      <w:proofErr w:type="gramStart"/>
+      <w:r>
+        <w:t>define</w:t>
+      </w:r>
+      <w:proofErr w:type="gramEnd"/>
+      <w:r>
+        <w:t xml:space="preserve"> any states.</w:t>
       </w:r>
       <w:r>
         <w:t xml:space="preserve"> Rather, it defines the messages that it can </w:t>
@@ -5020,7 +5059,7 @@
         <w:t>.</w:t>
       </w:r>
       <w:r>
-        <w:t xml:space="preserve"> This spec also includes all of the defined behavior</w:t>
+        <w:t xml:space="preserve"> This spec also includes all the defined behavior</w:t>
       </w:r>
       <w:r>
         <w:t xml:space="preserve">, states, </w:t>
@@ -5060,12 +5099,6 @@
         <w:t xml:space="preserve">extend </w:t>
       </w:r>
       <w:r>
-        <w:rPr>
-          <w:rStyle w:val="CommentReference"/>
-        </w:rPr>
-        <w:commentReference w:id="19"/>
-      </w:r>
-      <w:r>
         <w:t xml:space="preserve">other models are known as </w:t>
       </w:r>
       <w:r>
@@ -5086,12 +5119,27 @@
         <w:pStyle w:val="Heading3"/>
       </w:pPr>
       <w:r>
-        <w:t>Light Lightness Models</w:t>
-      </w:r>
-    </w:p>
-    <w:p>
-      <w:r>
-        <w:t xml:space="preserve">The Light Lightness models are used </w:t>
+        <w:t>Light</w:t>
+      </w:r>
+      <w:r>
+        <w:t xml:space="preserve">ing </w:t>
+      </w:r>
+      <w:r>
+        <w:t>Models</w:t>
+      </w:r>
+    </w:p>
+    <w:p>
+      <w:r>
+        <w:t>As the name suggests, t</w:t>
+      </w:r>
+      <w:r>
+        <w:t>he Light</w:t>
+      </w:r>
+      <w:r>
+        <w:t xml:space="preserve">ing </w:t>
+      </w:r>
+      <w:r>
+        <w:t xml:space="preserve">models are used </w:t>
       </w:r>
       <w:r>
         <w:t>for lighting control.</w:t>
@@ -5124,7 +5172,15 @@
         <w:t>Light Lightness Server</w:t>
       </w:r>
       <w:r>
-        <w:t xml:space="preserve"> – Allows control using On/Off, Level, and Lightness</w:t>
+        <w:t xml:space="preserve"> – Allows control using </w:t>
+      </w:r>
+      <w:proofErr w:type="gramStart"/>
+      <w:r>
+        <w:t>On</w:t>
+      </w:r>
+      <w:proofErr w:type="gramEnd"/>
+      <w:r>
+        <w:t>/Off, Level, and Lightness</w:t>
       </w:r>
       <w:r>
         <w:t xml:space="preserve"> (allows control of LED lighting which appears linear to the human eye)</w:t>
@@ -5233,9 +5289,23 @@
       </w:r>
     </w:p>
     <w:p>
+      <w:pPr>
+        <w:pStyle w:val="Heading4"/>
+      </w:pPr>
       <w:r>
         <w:lastRenderedPageBreak/>
-        <w:t xml:space="preserve">Each of the Light Lightness models extend other models. For example, </w:t>
+        <w:t>Light Lightness Server</w:t>
+      </w:r>
+    </w:p>
+    <w:p>
+      <w:r>
+        <w:t>Each of the Light</w:t>
+      </w:r>
+      <w:r>
+        <w:t>ing</w:t>
+      </w:r>
+      <w:r>
+        <w:t xml:space="preserve"> models extend other models. For example, </w:t>
       </w:r>
       <w:r>
         <w:t xml:space="preserve">the </w:t>
@@ -6624,7 +6694,7 @@
                     <pic:cNvPicPr/>
                   </pic:nvPicPr>
                   <pic:blipFill>
-                    <a:blip r:embed="rId15"/>
+                    <a:blip r:embed="rId13"/>
                     <a:stretch>
                       <a:fillRect/>
                     </a:stretch>
@@ -7244,10 +7314,305 @@
     </w:tbl>
     <w:p>
       <w:pPr>
+        <w:pStyle w:val="Heading4"/>
+      </w:pPr>
+      <w:r>
+        <w:lastRenderedPageBreak/>
+        <w:t>HSL (Hue, Saturation, Lightness) and CTL (Color Temperature and Lightness) Servers</w:t>
+      </w:r>
+    </w:p>
+    <w:p>
+      <w:r>
+        <w:t xml:space="preserve">For the HSL server model, </w:t>
+      </w:r>
+      <w:r>
+        <w:t xml:space="preserve">the </w:t>
+      </w:r>
+      <w:r>
+        <w:t xml:space="preserve">Lightness, Hue and Saturation models all </w:t>
+      </w:r>
+      <w:r>
+        <w:t>extend</w:t>
+      </w:r>
+      <w:r>
+        <w:t xml:space="preserve"> </w:t>
+      </w:r>
+      <w:r>
+        <w:t xml:space="preserve">the </w:t>
+      </w:r>
+      <w:r>
+        <w:t>Generic Level</w:t>
+      </w:r>
+      <w:r>
+        <w:t xml:space="preserve"> model</w:t>
+      </w:r>
+      <w:r>
+        <w:t>.  You can imagine 3 sliders</w:t>
+      </w:r>
+      <w:r>
+        <w:t>:</w:t>
+      </w:r>
+      <w:r>
+        <w:t xml:space="preserve"> one controlling lightness, another controlling hue, and the third controlling saturation. That means that when </w:t>
+      </w:r>
+      <w:r>
+        <w:t>the server</w:t>
+      </w:r>
+      <w:r>
+        <w:t xml:space="preserve"> receives Generic Level Set command</w:t>
+      </w:r>
+      <w:r>
+        <w:t>s</w:t>
+      </w:r>
+      <w:r>
+        <w:t xml:space="preserve"> (or any other messages defined by Generic Level), it needs to know if it needs to be applied to lightness, hue or saturation.  T</w:t>
+      </w:r>
+      <w:bookmarkStart w:id="19" w:name="_GoBack"/>
+      <w:bookmarkEnd w:id="19"/>
+      <w:r>
+        <w:t xml:space="preserve">o resolve this problem, </w:t>
+      </w:r>
+      <w:r>
+        <w:t>an</w:t>
+      </w:r>
+      <w:r>
+        <w:t xml:space="preserve"> HSL </w:t>
+      </w:r>
+      <w:r>
+        <w:t>server</w:t>
+      </w:r>
+      <w:r>
+        <w:t xml:space="preserve"> always occupies 3 elements</w:t>
+      </w:r>
+      <w:r>
+        <w:t xml:space="preserve">: </w:t>
+      </w:r>
+      <w:r>
+        <w:rPr>
+          <w:i/>
+        </w:rPr>
+        <w:t>Light HSL Server, Light Hue Server</w:t>
+      </w:r>
+      <w:r>
+        <w:t xml:space="preserve">, and </w:t>
+      </w:r>
+      <w:r>
+        <w:rPr>
+          <w:i/>
+        </w:rPr>
+        <w:t>Light Saturation Server</w:t>
+      </w:r>
+      <w:r>
+        <w:t>.</w:t>
+      </w:r>
+    </w:p>
+    <w:p>
+      <w:r>
+        <w:t xml:space="preserve">Likewise, for the CTL server model, two elements are required: </w:t>
+      </w:r>
+      <w:r>
+        <w:rPr>
+          <w:i/>
+        </w:rPr>
+        <w:t>Light CTL Server</w:t>
+      </w:r>
+      <w:r>
+        <w:t xml:space="preserve"> and </w:t>
+      </w:r>
+      <w:r>
+        <w:rPr>
+          <w:i/>
+        </w:rPr>
+        <w:t>Light CTL Temperature Server</w:t>
+      </w:r>
+      <w:r>
+        <w:t>.</w:t>
+      </w:r>
+    </w:p>
+    <w:p>
+      <w:r>
+        <w:t xml:space="preserve">Generically, the Mesh </w:t>
+      </w:r>
+      <w:r>
+        <w:t xml:space="preserve">Core </w:t>
+      </w:r>
+      <w:r>
+        <w:t>spec explains it this way:</w:t>
+      </w:r>
+    </w:p>
+    <w:p>
+      <w:r>
+        <w:t xml:space="preserve">For example, </w:t>
+      </w:r>
+      <w:r>
+        <w:t>the figure below</w:t>
+      </w:r>
+      <w:r>
+        <w:t xml:space="preserve"> shows the element-model structure of a device that implements a root model with</w:t>
+      </w:r>
+      <w:r>
+        <w:t xml:space="preserve"> </w:t>
+      </w:r>
+      <w:r>
+        <w:t xml:space="preserve">two bound states </w:t>
+      </w:r>
+      <w:r>
+        <w:t xml:space="preserve">(X1 and Y1) </w:t>
+      </w:r>
+      <w:r>
+        <w:t>and a set of messages operating on each state. The root model is within the primary</w:t>
+      </w:r>
+      <w:r>
+        <w:t xml:space="preserve"> </w:t>
+      </w:r>
+      <w:r>
+        <w:t>element and is extended by the extended model that adds another state on a secondary element</w:t>
+      </w:r>
+      <w:r>
+        <w:t xml:space="preserve"> (X2)</w:t>
+      </w:r>
+      <w:r>
+        <w:t>.</w:t>
+      </w:r>
+      <w:r>
+        <w:t xml:space="preserve"> </w:t>
+      </w:r>
+      <w:r>
+        <w:t>Messages are not capable of differentiating among multiple instances of the same state on the same</w:t>
+      </w:r>
+      <w:r>
+        <w:t xml:space="preserve"> </w:t>
+      </w:r>
+      <w:r>
+        <w:t>element</w:t>
+      </w:r>
+      <w:r>
+        <w:t xml:space="preserve"> (X1 vs. X2)</w:t>
+      </w:r>
+      <w:r>
+        <w:t>. Therefore, when more than one instance of a given state is present on a device, each instance</w:t>
+      </w:r>
+      <w:r>
+        <w:t xml:space="preserve"> </w:t>
+      </w:r>
+      <w:r>
+        <w:t>is required to be in a separate element. In this example, the second instance of State X</w:t>
+      </w:r>
+      <w:r>
+        <w:t xml:space="preserve"> (X2)</w:t>
+      </w:r>
+      <w:r>
+        <w:t xml:space="preserve"> is required to be</w:t>
+      </w:r>
+      <w:r>
+        <w:t xml:space="preserve"> </w:t>
+      </w:r>
+      <w:r>
+        <w:t xml:space="preserve">located on the second element because it is the same type </w:t>
+      </w:r>
+      <w:r>
+        <w:t>as</w:t>
+      </w:r>
+      <w:r>
+        <w:t xml:space="preserve"> a state </w:t>
+      </w:r>
+      <w:r>
+        <w:t xml:space="preserve">(X1) </w:t>
+      </w:r>
+      <w:r>
+        <w:t xml:space="preserve">in the primary element </w:t>
+      </w:r>
+      <w:r>
+        <w:t>and thus has the same types of</w:t>
+      </w:r>
+      <w:r>
+        <w:t xml:space="preserve"> </w:t>
+      </w:r>
+      <w:r>
+        <w:t>messages serving it.</w:t>
+      </w:r>
+    </w:p>
+    <w:p>
+      <w:pPr>
+        <w:jc w:val="center"/>
+        <w:rPr>
+          <w:rFonts w:ascii="Cambria" w:eastAsia="Times New Roman" w:hAnsi="Cambria"/>
+          <w:b/>
+          <w:bCs/>
+          <w:color w:val="4F81BD"/>
+        </w:rPr>
+      </w:pPr>
+      <w:r>
+        <w:rPr>
+          <w:noProof/>
+        </w:rPr>
+        <w:drawing>
+          <wp:inline distT="0" distB="0" distL="0" distR="0" wp14:anchorId="3CF1851F" wp14:editId="7035D0A6">
+            <wp:extent cx="3562350" cy="3710473"/>
+            <wp:effectExtent l="0" t="0" r="0" b="4445"/>
+            <wp:docPr id="1" name="Picture 1"/>
+            <wp:cNvGraphicFramePr>
+              <a:graphicFrameLocks xmlns:a="http://schemas.openxmlformats.org/drawingml/2006/main" noChangeAspect="1"/>
+            </wp:cNvGraphicFramePr>
+            <a:graphic xmlns:a="http://schemas.openxmlformats.org/drawingml/2006/main">
+              <a:graphicData uri="http://schemas.openxmlformats.org/drawingml/2006/picture">
+                <pic:pic xmlns:pic="http://schemas.openxmlformats.org/drawingml/2006/picture">
+                  <pic:nvPicPr>
+                    <pic:cNvPr id="1" name=""/>
+                    <pic:cNvPicPr/>
+                  </pic:nvPicPr>
+                  <pic:blipFill>
+                    <a:blip r:embed="rId14"/>
+                    <a:stretch>
+                      <a:fillRect/>
+                    </a:stretch>
+                  </pic:blipFill>
+                  <pic:spPr>
+                    <a:xfrm>
+                      <a:off x="0" y="0"/>
+                      <a:ext cx="3589326" cy="3738570"/>
+                    </a:xfrm>
+                    <a:prstGeom prst="rect">
+                      <a:avLst/>
+                    </a:prstGeom>
+                  </pic:spPr>
+                </pic:pic>
+              </a:graphicData>
+            </a:graphic>
+          </wp:inline>
+        </w:drawing>
+      </w:r>
+    </w:p>
+    <w:p>
+      <w:pPr>
+        <w:jc w:val="center"/>
+        <w:rPr>
+          <w:rFonts w:ascii="Cambria" w:eastAsia="Times New Roman" w:hAnsi="Cambria"/>
+          <w:b/>
+          <w:bCs/>
+          <w:color w:val="4F81BD"/>
+        </w:rPr>
+      </w:pPr>
+      <w:r>
+        <w:t>(This figure is taken from the Bluetooth Mesh Specification)</w:t>
+      </w:r>
+    </w:p>
+    <w:p>
+      <w:pPr>
+        <w:jc w:val="center"/>
+        <w:rPr>
+          <w:rFonts w:ascii="Cambria" w:eastAsia="Times New Roman" w:hAnsi="Cambria"/>
+          <w:b/>
+          <w:bCs/>
+          <w:color w:val="4F81BD"/>
+        </w:rPr>
+      </w:pPr>
+    </w:p>
+    <w:p>
+      <w:pPr>
         <w:pStyle w:val="Heading3"/>
       </w:pPr>
       <w:r>
-        <w:lastRenderedPageBreak/>
         <w:t>Sensor Models</w:t>
       </w:r>
     </w:p>
@@ -7511,6 +7876,7 @@
         <w:pStyle w:val="Heading4"/>
       </w:pPr>
       <w:r>
+        <w:lastRenderedPageBreak/>
         <w:t>Series Column states</w:t>
       </w:r>
     </w:p>
@@ -7527,7 +7893,6 @@
     </w:p>
     <w:p>
       <w:r>
-        <w:lastRenderedPageBreak/>
         <w:t xml:space="preserve">For additional details on </w:t>
       </w:r>
       <w:r>
@@ -7742,7 +8107,15 @@
         <w:t>). Once you have everything set the way you want it, you store it as a scene and can then recall it with a single scene recall command</w:t>
       </w:r>
       <w:r>
-        <w:t xml:space="preserve"> at a later time.</w:t>
+        <w:t xml:space="preserve"> </w:t>
+      </w:r>
+      <w:proofErr w:type="gramStart"/>
+      <w:r>
+        <w:t>at a later time</w:t>
+      </w:r>
+      <w:proofErr w:type="gramEnd"/>
+      <w:r>
+        <w:t>.</w:t>
       </w:r>
     </w:p>
     <w:p>
@@ -8114,7 +8487,7 @@
                     <pic:cNvPicPr/>
                   </pic:nvPicPr>
                   <pic:blipFill>
-                    <a:blip r:embed="rId16"/>
+                    <a:blip r:embed="rId15"/>
                     <a:stretch>
                       <a:fillRect/>
                     </a:stretch>
@@ -9255,8 +9628,6 @@
       <w:r>
         <w:t>.</w:t>
       </w:r>
-      <w:bookmarkStart w:id="70" w:name="_GoBack"/>
-      <w:bookmarkEnd w:id="70"/>
     </w:p>
     <w:p>
       <w:pPr>
@@ -9352,8 +9723,8 @@
       </w:r>
     </w:p>
     <w:sectPr>
-      <w:headerReference w:type="default" r:id="rId18"/>
-      <w:footerReference w:type="default" r:id="rId19"/>
+      <w:headerReference w:type="default" r:id="rId19"/>
+      <w:footerReference w:type="default" r:id="rId20"/>
       <w:pgSz w:w="12240" w:h="15840"/>
       <w:pgMar w:top="1440" w:right="1440" w:bottom="1440" w:left="1440" w:header="720" w:footer="720" w:gutter="0"/>
       <w:cols w:space="720"/>
@@ -9365,7 +9736,7 @@
 
 <file path=word/comments.xml><?xml version="1.0" encoding="utf-8"?>
 <w:comments xmlns:wpc="http://schemas.microsoft.com/office/word/2010/wordprocessingCanvas" xmlns:cx="http://schemas.microsoft.com/office/drawing/2014/chartex" xmlns:cx1="http://schemas.microsoft.com/office/drawing/2015/9/8/chartex" xmlns:cx2="http://schemas.microsoft.com/office/drawing/2015/10/21/chartex" xmlns:cx3="http://schemas.microsoft.com/office/drawing/2016/5/9/chartex" xmlns:cx4="http://schemas.microsoft.com/office/drawing/2016/5/10/chartex" xmlns:cx5="http://schemas.microsoft.com/office/drawing/2016/5/11/chartex" xmlns:cx6="http://schemas.microsoft.com/office/drawing/2016/5/12/chartex" xmlns:cx7="http://schemas.microsoft.com/office/drawing/2016/5/13/chartex" xmlns:cx8="http://schemas.microsoft.com/office/drawing/2016/5/14/chartex" xmlns:mc="http://schemas.openxmlformats.org/markup-compatibility/2006" xmlns:aink="http://schemas.microsoft.com/office/drawing/2016/ink" xmlns:am3d="http://schemas.microsoft.com/office/drawing/2017/model3d" xmlns:o="urn:schemas-microsoft-com:office:office" xmlns:r="http://schemas.openxmlformats.org/officeDocument/2006/relationships" xmlns:m="http://schemas.openxmlformats.org/officeDocument/2006/math" xmlns:v="urn:schemas-microsoft-com:vml" xmlns:wp14="http://schemas.microsoft.com/office/word/2010/wordprocessingDrawing" xmlns:wp="http://schemas.openxmlformats.org/drawingml/2006/wordprocessingDrawing" xmlns:w10="urn:schemas-microsoft-com:office:word" xmlns:w="http://schemas.openxmlformats.org/wordprocessingml/2006/main" xmlns:w14="http://schemas.microsoft.com/office/word/2010/wordml" xmlns:w15="http://schemas.microsoft.com/office/word/2012/wordml" xmlns:w16cid="http://schemas.microsoft.com/office/word/2016/wordml/cid" xmlns:w16se="http://schemas.microsoft.com/office/word/2015/wordml/symex" xmlns:wpg="http://schemas.microsoft.com/office/word/2010/wordprocessingGroup" xmlns:wpi="http://schemas.microsoft.com/office/word/2010/wordprocessingInk" xmlns:wne="http://schemas.microsoft.com/office/word/2006/wordml" xmlns:wps="http://schemas.microsoft.com/office/word/2010/wordprocessingShape" mc:Ignorable="w14 w15 w16se w16cid wp14">
-  <w:comment w:id="19" w:author="Victor  Zhodzishsky" w:date="2019-02-26T18:01:00Z" w:initials="VZ">
+  <w:comment w:id="58" w:author="Greg Landry" w:date="2019-02-28T14:27:00Z" w:initials="GL">
     <w:p>
       <w:pPr>
         <w:pStyle w:val="CommentText"/>
@@ -9377,47 +9748,7 @@
         <w:annotationRef/>
       </w:r>
       <w:r>
-        <w:t>Extend?</w:t>
-      </w:r>
-    </w:p>
-  </w:comment>
-  <w:comment w:id="58" w:author="Greg Landry" w:date="2019-02-28T14:27:00Z" w:initials="GL">
-    <w:p>
-      <w:pPr>
-        <w:pStyle w:val="CommentText"/>
-      </w:pPr>
-      <w:r>
-        <w:rPr>
-          <w:rStyle w:val="CommentReference"/>
-        </w:rPr>
-        <w:annotationRef/>
-      </w:r>
-      <w:r>
-        <w:t xml:space="preserve">I don't think this is </w:t>
-      </w:r>
-      <w:r>
-        <w:t xml:space="preserve">quite </w:t>
-      </w:r>
-      <w:r>
-        <w:t>correct</w:t>
-      </w:r>
-      <w:r>
-        <w:t>,</w:t>
-      </w:r>
-      <w:r>
-        <w:t xml:space="preserve"> but I don't know what to say here.</w:t>
-      </w:r>
-      <w:r>
-        <w:t xml:space="preserve"> This is based on figure 5.15 on page 249</w:t>
-      </w:r>
-      <w:r>
-        <w:t xml:space="preserve">, </w:t>
-      </w:r>
-      <w:r>
-        <w:t>the equation at the top of page 250</w:t>
-      </w:r>
-      <w:r>
-        <w:t>, and the first sentence in 5.4.2.5 on page 254 of the spec.</w:t>
+        <w:t>I don't think this is quite correct, but I don't know what to say here. This is based on figure 5.15 on page 249, the equation at the top of page 250, and the first sentence in 5.4.2.5 on page 254 of the spec.</w:t>
       </w:r>
     </w:p>
   </w:comment>
@@ -9426,7 +9757,6 @@
 
 <file path=word/commentsExtended.xml><?xml version="1.0" encoding="utf-8"?>
 <w15:commentsEx xmlns:wpc="http://schemas.microsoft.com/office/word/2010/wordprocessingCanvas" xmlns:cx="http://schemas.microsoft.com/office/drawing/2014/chartex" xmlns:cx1="http://schemas.microsoft.com/office/drawing/2015/9/8/chartex" xmlns:cx2="http://schemas.microsoft.com/office/drawing/2015/10/21/chartex" xmlns:cx3="http://schemas.microsoft.com/office/drawing/2016/5/9/chartex" xmlns:cx4="http://schemas.microsoft.com/office/drawing/2016/5/10/chartex" xmlns:cx5="http://schemas.microsoft.com/office/drawing/2016/5/11/chartex" xmlns:cx6="http://schemas.microsoft.com/office/drawing/2016/5/12/chartex" xmlns:cx7="http://schemas.microsoft.com/office/drawing/2016/5/13/chartex" xmlns:cx8="http://schemas.microsoft.com/office/drawing/2016/5/14/chartex" xmlns:mc="http://schemas.openxmlformats.org/markup-compatibility/2006" xmlns:aink="http://schemas.microsoft.com/office/drawing/2016/ink" xmlns:am3d="http://schemas.microsoft.com/office/drawing/2017/model3d" xmlns:o="urn:schemas-microsoft-com:office:office" xmlns:r="http://schemas.openxmlformats.org/officeDocument/2006/relationships" xmlns:m="http://schemas.openxmlformats.org/officeDocument/2006/math" xmlns:v="urn:schemas-microsoft-com:vml" xmlns:wp14="http://schemas.microsoft.com/office/word/2010/wordprocessingDrawing" xmlns:wp="http://schemas.openxmlformats.org/drawingml/2006/wordprocessingDrawing" xmlns:w10="urn:schemas-microsoft-com:office:word" xmlns:w="http://schemas.openxmlformats.org/wordprocessingml/2006/main" xmlns:w14="http://schemas.microsoft.com/office/word/2010/wordml" xmlns:w15="http://schemas.microsoft.com/office/word/2012/wordml" xmlns:w16cid="http://schemas.microsoft.com/office/word/2016/wordml/cid" xmlns:w16se="http://schemas.microsoft.com/office/word/2015/wordml/symex" xmlns:wpg="http://schemas.microsoft.com/office/word/2010/wordprocessingGroup" xmlns:wpi="http://schemas.microsoft.com/office/word/2010/wordprocessingInk" xmlns:wne="http://schemas.microsoft.com/office/word/2006/wordml" xmlns:wps="http://schemas.microsoft.com/office/word/2010/wordprocessingShape" mc:Ignorable="w14 w15 w16se w16cid wp14">
-  <w15:commentEx w15:paraId="26DA5BF2" w15:done="1"/>
   <w15:commentEx w15:paraId="72E10298" w15:done="0"/>
 </w15:commentsEx>
 </file>
@@ -9466,7 +9796,6 @@
         <w:docPartUnique/>
       </w:docPartObj>
     </w:sdtPr>
-    <w:sdtEndPr/>
     <w:sdtContent>
       <w:sdt>
         <w:sdtPr>
@@ -9476,7 +9805,6 @@
             <w:docPartUnique/>
           </w:docPartObj>
         </w:sdtPr>
-        <w:sdtEndPr/>
         <w:sdtContent>
           <w:p>
             <w:pPr>
@@ -12537,9 +12865,6 @@
 
 <file path=word/people.xml><?xml version="1.0" encoding="utf-8"?>
 <w15:people xmlns:wpc="http://schemas.microsoft.com/office/word/2010/wordprocessingCanvas" xmlns:cx="http://schemas.microsoft.com/office/drawing/2014/chartex" xmlns:cx1="http://schemas.microsoft.com/office/drawing/2015/9/8/chartex" xmlns:cx2="http://schemas.microsoft.com/office/drawing/2015/10/21/chartex" xmlns:cx3="http://schemas.microsoft.com/office/drawing/2016/5/9/chartex" xmlns:cx4="http://schemas.microsoft.com/office/drawing/2016/5/10/chartex" xmlns:cx5="http://schemas.microsoft.com/office/drawing/2016/5/11/chartex" xmlns:cx6="http://schemas.microsoft.com/office/drawing/2016/5/12/chartex" xmlns:cx7="http://schemas.microsoft.com/office/drawing/2016/5/13/chartex" xmlns:cx8="http://schemas.microsoft.com/office/drawing/2016/5/14/chartex" xmlns:mc="http://schemas.openxmlformats.org/markup-compatibility/2006" xmlns:aink="http://schemas.microsoft.com/office/drawing/2016/ink" xmlns:am3d="http://schemas.microsoft.com/office/drawing/2017/model3d" xmlns:o="urn:schemas-microsoft-com:office:office" xmlns:r="http://schemas.openxmlformats.org/officeDocument/2006/relationships" xmlns:m="http://schemas.openxmlformats.org/officeDocument/2006/math" xmlns:v="urn:schemas-microsoft-com:vml" xmlns:wp14="http://schemas.microsoft.com/office/word/2010/wordprocessingDrawing" xmlns:wp="http://schemas.openxmlformats.org/drawingml/2006/wordprocessingDrawing" xmlns:w10="urn:schemas-microsoft-com:office:word" xmlns:w="http://schemas.openxmlformats.org/wordprocessingml/2006/main" xmlns:w14="http://schemas.microsoft.com/office/word/2010/wordml" xmlns:w15="http://schemas.microsoft.com/office/word/2012/wordml" xmlns:w16cid="http://schemas.microsoft.com/office/word/2016/wordml/cid" xmlns:w16se="http://schemas.microsoft.com/office/word/2015/wordml/symex" xmlns:wpg="http://schemas.microsoft.com/office/word/2010/wordprocessingGroup" xmlns:wpi="http://schemas.microsoft.com/office/word/2010/wordprocessingInk" xmlns:wne="http://schemas.microsoft.com/office/word/2006/wordml" xmlns:wps="http://schemas.microsoft.com/office/word/2010/wordprocessingShape" mc:Ignorable="w14 w15 w16se w16cid wp14">
-  <w15:person w15:author="Victor  Zhodzishsky">
-    <w15:presenceInfo w15:providerId="None" w15:userId="Victor  Zhodzishsky"/>
-  </w15:person>
   <w15:person w15:author="Greg Landry">
     <w15:presenceInfo w15:providerId="AD" w15:userId="S-1-5-21-3828945024-3187688870-2345676969-5847"/>
   </w15:person>
@@ -12941,7 +13266,7 @@
   <w:style w:type="paragraph" w:default="1" w:styleId="Normal">
     <w:name w:val="Normal"/>
     <w:qFormat/>
-    <w:rsid w:val="00E257D0"/>
+    <w:rsid w:val="008E1D3B"/>
   </w:style>
   <w:style w:type="paragraph" w:styleId="Heading1">
     <w:name w:val="heading 1"/>
@@ -13064,7 +13389,7 @@
     <w:uiPriority w:val="1"/>
     <w:semiHidden/>
     <w:unhideWhenUsed/>
-    <w:rsid w:val="00E257D0"/>
+    <w:rsid w:val="008E1D3B"/>
   </w:style>
   <w:style w:type="table" w:default="1" w:styleId="TableNormal">
     <w:name w:val="Normal Table"/>
@@ -13086,7 +13411,7 @@
     <w:uiPriority w:val="99"/>
     <w:semiHidden/>
     <w:unhideWhenUsed/>
-    <w:rsid w:val="00E257D0"/>
+    <w:rsid w:val="008E1D3B"/>
   </w:style>
   <w:style w:type="character" w:customStyle="1" w:styleId="Heading1Char">
     <w:name w:val="Heading 1 Char"/>
@@ -13994,7 +14319,7 @@
 </file>
 
 <file path=customXml/itemProps1.xml><?xml version="1.0" encoding="utf-8"?>
-<ds:datastoreItem xmlns:ds="http://schemas.openxmlformats.org/officeDocument/2006/customXml" ds:itemID="{03F31A30-3BE7-478D-81AF-63AB7EC1F0B4}">
+<ds:datastoreItem xmlns:ds="http://schemas.openxmlformats.org/officeDocument/2006/customXml" ds:itemID="{D82711AE-8DB8-45DE-8D29-879A35411E34}">
   <ds:schemaRefs>
     <ds:schemaRef ds:uri="http://schemas.openxmlformats.org/officeDocument/2006/bibliography"/>
   </ds:schemaRefs>

</xml_diff>

<commit_message>
Add speaker notes. Minor edits to chap 7 manual and examples
</commit_message>
<xml_diff>
--- a/labmanual/English/WBT101-7A_Mesh_Introduction.docx
+++ b/labmanual/English/WBT101-7A_Mesh_Introduction.docx
@@ -140,7 +140,7 @@
         <w:rPr>
           <w:noProof/>
         </w:rPr>
-        <w:instrText xml:space="preserve"> PAGEREF _Toc4604599 \h </w:instrText>
+        <w:instrText xml:space="preserve"> PAGEREF _Toc5789230 \h </w:instrText>
       </w:r>
       <w:r>
         <w:rPr>
@@ -198,7 +198,7 @@
         <w:rPr>
           <w:noProof/>
         </w:rPr>
-        <w:instrText xml:space="preserve"> PAGEREF _Toc4604600 \h </w:instrText>
+        <w:instrText xml:space="preserve"> PAGEREF _Toc5789231 \h </w:instrText>
       </w:r>
       <w:r>
         <w:rPr>
@@ -256,7 +256,7 @@
         <w:rPr>
           <w:noProof/>
         </w:rPr>
-        <w:instrText xml:space="preserve"> PAGEREF _Toc4604601 \h </w:instrText>
+        <w:instrText xml:space="preserve"> PAGEREF _Toc5789232 \h </w:instrText>
       </w:r>
       <w:r>
         <w:rPr>
@@ -314,7 +314,7 @@
         <w:rPr>
           <w:noProof/>
         </w:rPr>
-        <w:instrText xml:space="preserve"> PAGEREF _Toc4604602 \h </w:instrText>
+        <w:instrText xml:space="preserve"> PAGEREF _Toc5789233 \h </w:instrText>
       </w:r>
       <w:r>
         <w:rPr>
@@ -372,7 +372,7 @@
         <w:rPr>
           <w:noProof/>
         </w:rPr>
-        <w:instrText xml:space="preserve"> PAGEREF _Toc4604603 \h </w:instrText>
+        <w:instrText xml:space="preserve"> PAGEREF _Toc5789234 \h </w:instrText>
       </w:r>
       <w:r>
         <w:rPr>
@@ -389,7 +389,7 @@
         <w:rPr>
           <w:noProof/>
         </w:rPr>
-        <w:t>5</w:t>
+        <w:t>6</w:t>
       </w:r>
       <w:r>
         <w:rPr>
@@ -430,7 +430,7 @@
         <w:rPr>
           <w:noProof/>
         </w:rPr>
-        <w:instrText xml:space="preserve"> PAGEREF _Toc4604604 \h </w:instrText>
+        <w:instrText xml:space="preserve"> PAGEREF _Toc5789235 \h </w:instrText>
       </w:r>
       <w:r>
         <w:rPr>
@@ -447,7 +447,7 @@
         <w:rPr>
           <w:noProof/>
         </w:rPr>
-        <w:t>6</w:t>
+        <w:t>7</w:t>
       </w:r>
       <w:r>
         <w:rPr>
@@ -488,7 +488,7 @@
         <w:rPr>
           <w:noProof/>
         </w:rPr>
-        <w:instrText xml:space="preserve"> PAGEREF _Toc4604605 \h </w:instrText>
+        <w:instrText xml:space="preserve"> PAGEREF _Toc5789236 \h </w:instrText>
       </w:r>
       <w:r>
         <w:rPr>
@@ -505,7 +505,7 @@
         <w:rPr>
           <w:noProof/>
         </w:rPr>
-        <w:t>6</w:t>
+        <w:t>7</w:t>
       </w:r>
       <w:r>
         <w:rPr>
@@ -546,7 +546,7 @@
         <w:rPr>
           <w:noProof/>
         </w:rPr>
-        <w:instrText xml:space="preserve"> PAGEREF _Toc4604606 \h </w:instrText>
+        <w:instrText xml:space="preserve"> PAGEREF _Toc5789237 \h </w:instrText>
       </w:r>
       <w:r>
         <w:rPr>
@@ -563,7 +563,7 @@
         <w:rPr>
           <w:noProof/>
         </w:rPr>
-        <w:t>7</w:t>
+        <w:t>8</w:t>
       </w:r>
       <w:r>
         <w:rPr>
@@ -604,7 +604,7 @@
         <w:rPr>
           <w:noProof/>
         </w:rPr>
-        <w:instrText xml:space="preserve"> PAGEREF _Toc4604607 \h </w:instrText>
+        <w:instrText xml:space="preserve"> PAGEREF _Toc5789238 \h </w:instrText>
       </w:r>
       <w:r>
         <w:rPr>
@@ -621,7 +621,7 @@
         <w:rPr>
           <w:noProof/>
         </w:rPr>
-        <w:t>9</w:t>
+        <w:t>10</w:t>
       </w:r>
       <w:r>
         <w:rPr>
@@ -662,65 +662,7 @@
         <w:rPr>
           <w:noProof/>
         </w:rPr>
-        <w:instrText xml:space="preserve"> PAGEREF _Toc4604608 \h </w:instrText>
-      </w:r>
-      <w:r>
-        <w:rPr>
-          <w:noProof/>
-        </w:rPr>
-      </w:r>
-      <w:r>
-        <w:rPr>
-          <w:noProof/>
-        </w:rPr>
-        <w:fldChar w:fldCharType="separate"/>
-      </w:r>
-      <w:r>
-        <w:rPr>
-          <w:noProof/>
-        </w:rPr>
-        <w:t>10</w:t>
-      </w:r>
-      <w:r>
-        <w:rPr>
-          <w:noProof/>
-        </w:rPr>
-        <w:fldChar w:fldCharType="end"/>
-      </w:r>
-    </w:p>
-    <w:p>
-      <w:pPr>
-        <w:pStyle w:val="TOC2"/>
-        <w:rPr>
-          <w:rFonts w:asciiTheme="minorHAnsi" w:eastAsiaTheme="minorEastAsia" w:hAnsiTheme="minorHAnsi"/>
-          <w:smallCaps w:val="0"/>
-          <w:noProof/>
-          <w:sz w:val="22"/>
-        </w:rPr>
-      </w:pPr>
-      <w:r>
-        <w:rPr>
-          <w:noProof/>
-        </w:rPr>
-        <w:t>7A.1.10 Models</w:t>
-      </w:r>
-      <w:r>
-        <w:rPr>
-          <w:noProof/>
-        </w:rPr>
-        <w:tab/>
-      </w:r>
-      <w:r>
-        <w:rPr>
-          <w:noProof/>
-        </w:rPr>
-        <w:fldChar w:fldCharType="begin"/>
-      </w:r>
-      <w:r>
-        <w:rPr>
-          <w:noProof/>
-        </w:rPr>
-        <w:instrText xml:space="preserve"> PAGEREF _Toc4604609 \h </w:instrText>
+        <w:instrText xml:space="preserve"> PAGEREF _Toc5789239 \h </w:instrText>
       </w:r>
       <w:r>
         <w:rPr>
@@ -777,7 +719,7 @@
         <w:rPr>
           <w:noProof/>
         </w:rPr>
-        <w:t>Provisioning and Configuration/Management</w:t>
+        <w:t>Models</w:t>
       </w:r>
       <w:r>
         <w:rPr>
@@ -795,7 +737,7 @@
         <w:rPr>
           <w:noProof/>
         </w:rPr>
-        <w:instrText xml:space="preserve"> PAGEREF _Toc4604610 \h </w:instrText>
+        <w:instrText xml:space="preserve"> PAGEREF _Toc5789240 \h </w:instrText>
       </w:r>
       <w:r>
         <w:rPr>
@@ -812,7 +754,7 @@
         <w:rPr>
           <w:noProof/>
         </w:rPr>
-        <w:t>17</w:t>
+        <w:t>12</w:t>
       </w:r>
       <w:r>
         <w:rPr>
@@ -835,7 +777,7 @@
         <w:rPr>
           <w:noProof/>
         </w:rPr>
-        <w:t>7A.2.1 Provisioning</w:t>
+        <w:t>7A.2.1 Overview</w:t>
       </w:r>
       <w:r>
         <w:rPr>
@@ -853,7 +795,7 @@
         <w:rPr>
           <w:noProof/>
         </w:rPr>
-        <w:instrText xml:space="preserve"> PAGEREF _Toc4604611 \h </w:instrText>
+        <w:instrText xml:space="preserve"> PAGEREF _Toc5789241 \h </w:instrText>
       </w:r>
       <w:r>
         <w:rPr>
@@ -870,7 +812,7 @@
         <w:rPr>
           <w:noProof/>
         </w:rPr>
-        <w:t>17</w:t>
+        <w:t>12</w:t>
       </w:r>
       <w:r>
         <w:rPr>
@@ -893,7 +835,7 @@
         <w:rPr>
           <w:noProof/>
         </w:rPr>
-        <w:t>7A.2.2 Configuration/Management</w:t>
+        <w:t>7A.2.2 Lighting Models</w:t>
       </w:r>
       <w:r>
         <w:rPr>
@@ -911,7 +853,7 @@
         <w:rPr>
           <w:noProof/>
         </w:rPr>
-        <w:instrText xml:space="preserve"> PAGEREF _Toc4604612 \h </w:instrText>
+        <w:instrText xml:space="preserve"> PAGEREF _Toc5789242 \h </w:instrText>
       </w:r>
       <w:r>
         <w:rPr>
@@ -928,7 +870,123 @@
         <w:rPr>
           <w:noProof/>
         </w:rPr>
-        <w:t>19</w:t>
+        <w:t>13</w:t>
+      </w:r>
+      <w:r>
+        <w:rPr>
+          <w:noProof/>
+        </w:rPr>
+        <w:fldChar w:fldCharType="end"/>
+      </w:r>
+    </w:p>
+    <w:p>
+      <w:pPr>
+        <w:pStyle w:val="TOC2"/>
+        <w:rPr>
+          <w:rFonts w:asciiTheme="minorHAnsi" w:eastAsiaTheme="minorEastAsia" w:hAnsiTheme="minorHAnsi"/>
+          <w:smallCaps w:val="0"/>
+          <w:noProof/>
+          <w:sz w:val="22"/>
+        </w:rPr>
+      </w:pPr>
+      <w:r>
+        <w:rPr>
+          <w:noProof/>
+        </w:rPr>
+        <w:t>7A.2.3 Sensor Models</w:t>
+      </w:r>
+      <w:r>
+        <w:rPr>
+          <w:noProof/>
+        </w:rPr>
+        <w:tab/>
+      </w:r>
+      <w:r>
+        <w:rPr>
+          <w:noProof/>
+        </w:rPr>
+        <w:fldChar w:fldCharType="begin"/>
+      </w:r>
+      <w:r>
+        <w:rPr>
+          <w:noProof/>
+        </w:rPr>
+        <w:instrText xml:space="preserve"> PAGEREF _Toc5789243 \h </w:instrText>
+      </w:r>
+      <w:r>
+        <w:rPr>
+          <w:noProof/>
+        </w:rPr>
+      </w:r>
+      <w:r>
+        <w:rPr>
+          <w:noProof/>
+        </w:rPr>
+        <w:fldChar w:fldCharType="separate"/>
+      </w:r>
+      <w:r>
+        <w:rPr>
+          <w:noProof/>
+        </w:rPr>
+        <w:t>17</w:t>
+      </w:r>
+      <w:r>
+        <w:rPr>
+          <w:noProof/>
+        </w:rPr>
+        <w:fldChar w:fldCharType="end"/>
+      </w:r>
+    </w:p>
+    <w:p>
+      <w:pPr>
+        <w:pStyle w:val="TOC2"/>
+        <w:rPr>
+          <w:rFonts w:asciiTheme="minorHAnsi" w:eastAsiaTheme="minorEastAsia" w:hAnsiTheme="minorHAnsi"/>
+          <w:smallCaps w:val="0"/>
+          <w:noProof/>
+          <w:sz w:val="22"/>
+        </w:rPr>
+      </w:pPr>
+      <w:r>
+        <w:rPr>
+          <w:noProof/>
+        </w:rPr>
+        <w:t>7A.2.4 Scene Models</w:t>
+      </w:r>
+      <w:r>
+        <w:rPr>
+          <w:noProof/>
+        </w:rPr>
+        <w:tab/>
+      </w:r>
+      <w:r>
+        <w:rPr>
+          <w:noProof/>
+        </w:rPr>
+        <w:fldChar w:fldCharType="begin"/>
+      </w:r>
+      <w:r>
+        <w:rPr>
+          <w:noProof/>
+        </w:rPr>
+        <w:instrText xml:space="preserve"> PAGEREF _Toc5789244 \h </w:instrText>
+      </w:r>
+      <w:r>
+        <w:rPr>
+          <w:noProof/>
+        </w:rPr>
+      </w:r>
+      <w:r>
+        <w:rPr>
+          <w:noProof/>
+        </w:rPr>
+        <w:fldChar w:fldCharType="separate"/>
+      </w:r>
+      <w:r>
+        <w:rPr>
+          <w:noProof/>
+        </w:rPr>
+        <w:t>18</w:t>
       </w:r>
       <w:r>
         <w:rPr>
@@ -968,7 +1026,7 @@
         <w:rPr>
           <w:noProof/>
         </w:rPr>
-        <w:t>Security</w:t>
+        <w:t>Provisioning and Configuration/Management</w:t>
       </w:r>
       <w:r>
         <w:rPr>
@@ -986,7 +1044,7 @@
         <w:rPr>
           <w:noProof/>
         </w:rPr>
-        <w:instrText xml:space="preserve"> PAGEREF _Toc4604613 \h </w:instrText>
+        <w:instrText xml:space="preserve"> PAGEREF _Toc5789245 \h </w:instrText>
       </w:r>
       <w:r>
         <w:rPr>
@@ -1003,7 +1061,7 @@
         <w:rPr>
           <w:noProof/>
         </w:rPr>
-        <w:t>20</w:t>
+        <w:t>19</w:t>
       </w:r>
       <w:r>
         <w:rPr>
@@ -1026,7 +1084,7 @@
         <w:rPr>
           <w:noProof/>
         </w:rPr>
-        <w:t>7A.3.1 Security Keys</w:t>
+        <w:t>7A.3.1 Provisioning</w:t>
       </w:r>
       <w:r>
         <w:rPr>
@@ -1044,7 +1102,7 @@
         <w:rPr>
           <w:noProof/>
         </w:rPr>
-        <w:instrText xml:space="preserve"> PAGEREF _Toc4604614 \h </w:instrText>
+        <w:instrText xml:space="preserve"> PAGEREF _Toc5789246 \h </w:instrText>
       </w:r>
       <w:r>
         <w:rPr>
@@ -1061,7 +1119,7 @@
         <w:rPr>
           <w:noProof/>
         </w:rPr>
-        <w:t>20</w:t>
+        <w:t>19</w:t>
       </w:r>
       <w:r>
         <w:rPr>
@@ -1084,7 +1142,7 @@
         <w:rPr>
           <w:noProof/>
         </w:rPr>
-        <w:t>7A.3.2 Preventing Replay Attacks</w:t>
+        <w:t>7A.3.2 Configuration/Management</w:t>
       </w:r>
       <w:r>
         <w:rPr>
@@ -1102,7 +1160,7 @@
         <w:rPr>
           <w:noProof/>
         </w:rPr>
-        <w:instrText xml:space="preserve"> PAGEREF _Toc4604615 \h </w:instrText>
+        <w:instrText xml:space="preserve"> PAGEREF _Toc5789247 \h </w:instrText>
       </w:r>
       <w:r>
         <w:rPr>
@@ -1120,122 +1178,6 @@
           <w:noProof/>
         </w:rPr>
         <w:t>21</w:t>
-      </w:r>
-      <w:r>
-        <w:rPr>
-          <w:noProof/>
-        </w:rPr>
-        <w:fldChar w:fldCharType="end"/>
-      </w:r>
-    </w:p>
-    <w:p>
-      <w:pPr>
-        <w:pStyle w:val="TOC2"/>
-        <w:rPr>
-          <w:rFonts w:asciiTheme="minorHAnsi" w:eastAsiaTheme="minorEastAsia" w:hAnsiTheme="minorHAnsi"/>
-          <w:smallCaps w:val="0"/>
-          <w:noProof/>
-          <w:sz w:val="22"/>
-        </w:rPr>
-      </w:pPr>
-      <w:r>
-        <w:rPr>
-          <w:noProof/>
-        </w:rPr>
-        <w:t>7A.3.3 Node Removal and Preventing Trashcan Attacks</w:t>
-      </w:r>
-      <w:r>
-        <w:rPr>
-          <w:noProof/>
-        </w:rPr>
-        <w:tab/>
-      </w:r>
-      <w:r>
-        <w:rPr>
-          <w:noProof/>
-        </w:rPr>
-        <w:fldChar w:fldCharType="begin"/>
-      </w:r>
-      <w:r>
-        <w:rPr>
-          <w:noProof/>
-        </w:rPr>
-        <w:instrText xml:space="preserve"> PAGEREF _Toc4604616 \h </w:instrText>
-      </w:r>
-      <w:r>
-        <w:rPr>
-          <w:noProof/>
-        </w:rPr>
-      </w:r>
-      <w:r>
-        <w:rPr>
-          <w:noProof/>
-        </w:rPr>
-        <w:fldChar w:fldCharType="separate"/>
-      </w:r>
-      <w:r>
-        <w:rPr>
-          <w:noProof/>
-        </w:rPr>
-        <w:t>21</w:t>
-      </w:r>
-      <w:r>
-        <w:rPr>
-          <w:noProof/>
-        </w:rPr>
-        <w:fldChar w:fldCharType="end"/>
-      </w:r>
-    </w:p>
-    <w:p>
-      <w:pPr>
-        <w:pStyle w:val="TOC2"/>
-        <w:rPr>
-          <w:rFonts w:asciiTheme="minorHAnsi" w:eastAsiaTheme="minorEastAsia" w:hAnsiTheme="minorHAnsi"/>
-          <w:smallCaps w:val="0"/>
-          <w:noProof/>
-          <w:sz w:val="22"/>
-        </w:rPr>
-      </w:pPr>
-      <w:r>
-        <w:rPr>
-          <w:noProof/>
-        </w:rPr>
-        <w:t>7A.3.4 Privacy</w:t>
-      </w:r>
-      <w:r>
-        <w:rPr>
-          <w:noProof/>
-        </w:rPr>
-        <w:tab/>
-      </w:r>
-      <w:r>
-        <w:rPr>
-          <w:noProof/>
-        </w:rPr>
-        <w:fldChar w:fldCharType="begin"/>
-      </w:r>
-      <w:r>
-        <w:rPr>
-          <w:noProof/>
-        </w:rPr>
-        <w:instrText xml:space="preserve"> PAGEREF _Toc4604617 \h </w:instrText>
-      </w:r>
-      <w:r>
-        <w:rPr>
-          <w:noProof/>
-        </w:rPr>
-      </w:r>
-      <w:r>
-        <w:rPr>
-          <w:noProof/>
-        </w:rPr>
-        <w:fldChar w:fldCharType="separate"/>
-      </w:r>
-      <w:r>
-        <w:rPr>
-          <w:noProof/>
-        </w:rPr>
-        <w:t>22</w:t>
       </w:r>
       <w:r>
         <w:rPr>
@@ -1275,7 +1217,7 @@
         <w:rPr>
           <w:noProof/>
         </w:rPr>
-        <w:t>Exercises</w:t>
+        <w:t>Security</w:t>
       </w:r>
       <w:r>
         <w:rPr>
@@ -1293,7 +1235,7 @@
         <w:rPr>
           <w:noProof/>
         </w:rPr>
-        <w:instrText xml:space="preserve"> PAGEREF _Toc4604618 \h </w:instrText>
+        <w:instrText xml:space="preserve"> PAGEREF _Toc5789248 \h </w:instrText>
       </w:r>
       <w:r>
         <w:rPr>
@@ -1310,7 +1252,7 @@
         <w:rPr>
           <w:noProof/>
         </w:rPr>
-        <w:t>23</w:t>
+        <w:t>22</w:t>
       </w:r>
       <w:r>
         <w:rPr>
@@ -1333,6 +1275,313 @@
         <w:rPr>
           <w:noProof/>
         </w:rPr>
+        <w:t>7A.4.1 Security Keys</w:t>
+      </w:r>
+      <w:r>
+        <w:rPr>
+          <w:noProof/>
+        </w:rPr>
+        <w:tab/>
+      </w:r>
+      <w:r>
+        <w:rPr>
+          <w:noProof/>
+        </w:rPr>
+        <w:fldChar w:fldCharType="begin"/>
+      </w:r>
+      <w:r>
+        <w:rPr>
+          <w:noProof/>
+        </w:rPr>
+        <w:instrText xml:space="preserve"> PAGEREF _Toc5789249 \h </w:instrText>
+      </w:r>
+      <w:r>
+        <w:rPr>
+          <w:noProof/>
+        </w:rPr>
+      </w:r>
+      <w:r>
+        <w:rPr>
+          <w:noProof/>
+        </w:rPr>
+        <w:fldChar w:fldCharType="separate"/>
+      </w:r>
+      <w:r>
+        <w:rPr>
+          <w:noProof/>
+        </w:rPr>
+        <w:t>22</w:t>
+      </w:r>
+      <w:r>
+        <w:rPr>
+          <w:noProof/>
+        </w:rPr>
+        <w:fldChar w:fldCharType="end"/>
+      </w:r>
+    </w:p>
+    <w:p>
+      <w:pPr>
+        <w:pStyle w:val="TOC2"/>
+        <w:rPr>
+          <w:rFonts w:asciiTheme="minorHAnsi" w:eastAsiaTheme="minorEastAsia" w:hAnsiTheme="minorHAnsi"/>
+          <w:smallCaps w:val="0"/>
+          <w:noProof/>
+          <w:sz w:val="22"/>
+        </w:rPr>
+      </w:pPr>
+      <w:r>
+        <w:rPr>
+          <w:noProof/>
+        </w:rPr>
+        <w:t>7A.4.2 Preventing Replay Attacks</w:t>
+      </w:r>
+      <w:r>
+        <w:rPr>
+          <w:noProof/>
+        </w:rPr>
+        <w:tab/>
+      </w:r>
+      <w:r>
+        <w:rPr>
+          <w:noProof/>
+        </w:rPr>
+        <w:fldChar w:fldCharType="begin"/>
+      </w:r>
+      <w:r>
+        <w:rPr>
+          <w:noProof/>
+        </w:rPr>
+        <w:instrText xml:space="preserve"> PAGEREF _Toc5789250 \h </w:instrText>
+      </w:r>
+      <w:r>
+        <w:rPr>
+          <w:noProof/>
+        </w:rPr>
+      </w:r>
+      <w:r>
+        <w:rPr>
+          <w:noProof/>
+        </w:rPr>
+        <w:fldChar w:fldCharType="separate"/>
+      </w:r>
+      <w:r>
+        <w:rPr>
+          <w:noProof/>
+        </w:rPr>
+        <w:t>23</w:t>
+      </w:r>
+      <w:r>
+        <w:rPr>
+          <w:noProof/>
+        </w:rPr>
+        <w:fldChar w:fldCharType="end"/>
+      </w:r>
+    </w:p>
+    <w:p>
+      <w:pPr>
+        <w:pStyle w:val="TOC2"/>
+        <w:rPr>
+          <w:rFonts w:asciiTheme="minorHAnsi" w:eastAsiaTheme="minorEastAsia" w:hAnsiTheme="minorHAnsi"/>
+          <w:smallCaps w:val="0"/>
+          <w:noProof/>
+          <w:sz w:val="22"/>
+        </w:rPr>
+      </w:pPr>
+      <w:r>
+        <w:rPr>
+          <w:noProof/>
+        </w:rPr>
+        <w:t>7A.4.3 Node Removal and Preventing Trashcan Attacks</w:t>
+      </w:r>
+      <w:r>
+        <w:rPr>
+          <w:noProof/>
+        </w:rPr>
+        <w:tab/>
+      </w:r>
+      <w:r>
+        <w:rPr>
+          <w:noProof/>
+        </w:rPr>
+        <w:fldChar w:fldCharType="begin"/>
+      </w:r>
+      <w:r>
+        <w:rPr>
+          <w:noProof/>
+        </w:rPr>
+        <w:instrText xml:space="preserve"> PAGEREF _Toc5789251 \h </w:instrText>
+      </w:r>
+      <w:r>
+        <w:rPr>
+          <w:noProof/>
+        </w:rPr>
+      </w:r>
+      <w:r>
+        <w:rPr>
+          <w:noProof/>
+        </w:rPr>
+        <w:fldChar w:fldCharType="separate"/>
+      </w:r>
+      <w:r>
+        <w:rPr>
+          <w:noProof/>
+        </w:rPr>
+        <w:t>23</w:t>
+      </w:r>
+      <w:r>
+        <w:rPr>
+          <w:noProof/>
+        </w:rPr>
+        <w:fldChar w:fldCharType="end"/>
+      </w:r>
+    </w:p>
+    <w:p>
+      <w:pPr>
+        <w:pStyle w:val="TOC2"/>
+        <w:rPr>
+          <w:rFonts w:asciiTheme="minorHAnsi" w:eastAsiaTheme="minorEastAsia" w:hAnsiTheme="minorHAnsi"/>
+          <w:smallCaps w:val="0"/>
+          <w:noProof/>
+          <w:sz w:val="22"/>
+        </w:rPr>
+      </w:pPr>
+      <w:r>
+        <w:rPr>
+          <w:noProof/>
+        </w:rPr>
+        <w:t>7A.4.4 Privacy</w:t>
+      </w:r>
+      <w:r>
+        <w:rPr>
+          <w:noProof/>
+        </w:rPr>
+        <w:tab/>
+      </w:r>
+      <w:r>
+        <w:rPr>
+          <w:noProof/>
+        </w:rPr>
+        <w:fldChar w:fldCharType="begin"/>
+      </w:r>
+      <w:r>
+        <w:rPr>
+          <w:noProof/>
+        </w:rPr>
+        <w:instrText xml:space="preserve"> PAGEREF _Toc5789252 \h </w:instrText>
+      </w:r>
+      <w:r>
+        <w:rPr>
+          <w:noProof/>
+        </w:rPr>
+      </w:r>
+      <w:r>
+        <w:rPr>
+          <w:noProof/>
+        </w:rPr>
+        <w:fldChar w:fldCharType="separate"/>
+      </w:r>
+      <w:r>
+        <w:rPr>
+          <w:noProof/>
+        </w:rPr>
+        <w:t>24</w:t>
+      </w:r>
+      <w:r>
+        <w:rPr>
+          <w:noProof/>
+        </w:rPr>
+        <w:fldChar w:fldCharType="end"/>
+      </w:r>
+    </w:p>
+    <w:p>
+      <w:pPr>
+        <w:pStyle w:val="TOC1"/>
+        <w:rPr>
+          <w:rFonts w:asciiTheme="minorHAnsi" w:eastAsiaTheme="minorEastAsia" w:hAnsiTheme="minorHAnsi"/>
+          <w:b w:val="0"/>
+          <w:bCs w:val="0"/>
+          <w:caps w:val="0"/>
+          <w:noProof/>
+        </w:rPr>
+      </w:pPr>
+      <w:r>
+        <w:rPr>
+          <w:noProof/>
+        </w:rPr>
+        <w:t>7A.5</w:t>
+      </w:r>
+      <w:r>
+        <w:rPr>
+          <w:rFonts w:asciiTheme="minorHAnsi" w:eastAsiaTheme="minorEastAsia" w:hAnsiTheme="minorHAnsi"/>
+          <w:b w:val="0"/>
+          <w:bCs w:val="0"/>
+          <w:caps w:val="0"/>
+          <w:noProof/>
+        </w:rPr>
+        <w:tab/>
+      </w:r>
+      <w:r>
+        <w:rPr>
+          <w:noProof/>
+        </w:rPr>
+        <w:t>Exercises</w:t>
+      </w:r>
+      <w:r>
+        <w:rPr>
+          <w:noProof/>
+        </w:rPr>
+        <w:tab/>
+      </w:r>
+      <w:r>
+        <w:rPr>
+          <w:noProof/>
+        </w:rPr>
+        <w:fldChar w:fldCharType="begin"/>
+      </w:r>
+      <w:r>
+        <w:rPr>
+          <w:noProof/>
+        </w:rPr>
+        <w:instrText xml:space="preserve"> PAGEREF _Toc5789253 \h </w:instrText>
+      </w:r>
+      <w:r>
+        <w:rPr>
+          <w:noProof/>
+        </w:rPr>
+      </w:r>
+      <w:r>
+        <w:rPr>
+          <w:noProof/>
+        </w:rPr>
+        <w:fldChar w:fldCharType="separate"/>
+      </w:r>
+      <w:r>
+        <w:rPr>
+          <w:noProof/>
+        </w:rPr>
+        <w:t>25</w:t>
+      </w:r>
+      <w:r>
+        <w:rPr>
+          <w:noProof/>
+        </w:rPr>
+        <w:fldChar w:fldCharType="end"/>
+      </w:r>
+    </w:p>
+    <w:p>
+      <w:pPr>
+        <w:pStyle w:val="TOC2"/>
+        <w:rPr>
+          <w:rFonts w:asciiTheme="minorHAnsi" w:eastAsiaTheme="minorEastAsia" w:hAnsiTheme="minorHAnsi"/>
+          <w:smallCaps w:val="0"/>
+          <w:noProof/>
+          <w:sz w:val="22"/>
+        </w:rPr>
+      </w:pPr>
+      <w:r>
+        <w:rPr>
+          <w:noProof/>
+        </w:rPr>
         <w:t>Exercise 7A.1 Program the LightDimmable Application and Get it Added to a Network</w:t>
       </w:r>
       <w:r>
@@ -1351,7 +1600,7 @@
         <w:rPr>
           <w:noProof/>
         </w:rPr>
-        <w:instrText xml:space="preserve"> PAGEREF _Toc4604619 \h </w:instrText>
+        <w:instrText xml:space="preserve"> PAGEREF _Toc5789254 \h </w:instrText>
       </w:r>
       <w:r>
         <w:rPr>
@@ -1368,7 +1617,7 @@
         <w:rPr>
           <w:noProof/>
         </w:rPr>
-        <w:t>23</w:t>
+        <w:t>25</w:t>
       </w:r>
       <w:r>
         <w:rPr>
@@ -1408,7 +1657,7 @@
       <w:pPr>
         <w:pStyle w:val="Heading1"/>
       </w:pPr>
-      <w:bookmarkStart w:id="0" w:name="_Toc4604599"/>
+      <w:bookmarkStart w:id="0" w:name="_Toc5789230"/>
       <w:r>
         <w:lastRenderedPageBreak/>
         <w:t>Mesh</w:t>
@@ -1425,7 +1674,7 @@
       <w:pPr>
         <w:pStyle w:val="Heading2"/>
       </w:pPr>
-      <w:bookmarkStart w:id="1" w:name="_Toc4604600"/>
+      <w:bookmarkStart w:id="1" w:name="_Toc5789231"/>
       <w:r>
         <w:t>Overview</w:t>
       </w:r>
@@ -1519,12 +1768,6 @@
         <w:t>"</w:t>
       </w:r>
       <w:r>
-        <w:t xml:space="preserve">. There are 6 different types of nodes which we will discuss </w:t>
-      </w:r>
-      <w:r>
-        <w:t>next</w:t>
-      </w:r>
-      <w:r>
         <w:t xml:space="preserve">. Devices that are not part of a mesh network (yet) are called </w:t>
       </w:r>
       <w:r>
@@ -1576,7 +1819,7 @@
       <w:pPr>
         <w:pStyle w:val="Heading2"/>
       </w:pPr>
-      <w:bookmarkStart w:id="2" w:name="_Toc4604601"/>
+      <w:bookmarkStart w:id="2" w:name="_Toc5789232"/>
       <w:r>
         <w:t>Mesh Specs</w:t>
       </w:r>
@@ -1666,7 +1909,7 @@
       <w:pPr>
         <w:pStyle w:val="Heading2"/>
       </w:pPr>
-      <w:bookmarkStart w:id="3" w:name="_Toc4604602"/>
+      <w:bookmarkStart w:id="3" w:name="_Toc5789233"/>
       <w:r>
         <w:lastRenderedPageBreak/>
         <w:t>Nodes</w:t>
@@ -1815,6 +2058,27 @@
     </w:p>
     <w:p>
       <w:pPr>
+        <w:pStyle w:val="Heading4"/>
+      </w:pPr>
+      <w:r>
+        <w:t>Message Caching</w:t>
+      </w:r>
+    </w:p>
+    <w:p>
+      <w:r>
+        <w:t xml:space="preserve">Each node must maintain a message cache containing all recently received messages. If a message is received more than once, it is immediately discarded. In this way, if a message is relayed by multiple nodes to </w:t>
+      </w:r>
+      <w:proofErr w:type="gramStart"/>
+      <w:r>
+        <w:t>a final destination</w:t>
+      </w:r>
+      <w:proofErr w:type="gramEnd"/>
+      <w:r>
+        <w:t>, the destination only acts on the message one time.</w:t>
+      </w:r>
+    </w:p>
+    <w:p>
+      <w:pPr>
         <w:pStyle w:val="Heading3"/>
       </w:pPr>
       <w:r>
@@ -1843,7 +2107,13 @@
     </w:p>
     <w:p>
       <w:r>
-        <w:t xml:space="preserve">It is common for any non-power nodes to implement a relay feature </w:t>
+        <w:t xml:space="preserve">It is common for </w:t>
+      </w:r>
+      <w:r>
+        <w:t>all except low power nodes</w:t>
+      </w:r>
+      <w:r>
+        <w:t xml:space="preserve"> to implement a relay feature </w:t>
       </w:r>
       <w:proofErr w:type="gramStart"/>
       <w:r>
@@ -1855,39 +2125,97 @@
       </w:r>
     </w:p>
     <w:p>
+      <w:r>
+        <w:t>Due to the message cashing described above, a relay node will only relay a given message one time.</w:t>
+      </w:r>
+    </w:p>
+    <w:p>
       <w:pPr>
         <w:pStyle w:val="Heading4"/>
       </w:pPr>
       <w:r>
-        <w:t>Message Caching</w:t>
-      </w:r>
-    </w:p>
-    <w:p>
-      <w:r>
-        <w:t xml:space="preserve">Each node </w:t>
-      </w:r>
-      <w:r>
-        <w:t xml:space="preserve">must </w:t>
-      </w:r>
-      <w:r>
-        <w:t>maintain a message cache contain</w:t>
-      </w:r>
-      <w:r>
-        <w:t>ing</w:t>
-      </w:r>
-      <w:r>
-        <w:t xml:space="preserve"> all recently received messages. If a message is received</w:t>
-      </w:r>
-      <w:r>
-        <w:t xml:space="preserve"> more than once, it is immediately discarded. In this way, if a message is relayed by multiple nodes to </w:t>
+        <w:t>TTL</w:t>
+      </w:r>
+    </w:p>
+    <w:p>
+      <w:r>
+        <w:t xml:space="preserve">Each message has a field called the Time </w:t>
       </w:r>
       <w:proofErr w:type="gramStart"/>
       <w:r>
-        <w:t>a final destination</w:t>
+        <w:t>To</w:t>
       </w:r>
       <w:proofErr w:type="gramEnd"/>
       <w:r>
-        <w:t>, the destination only acts on the message one time.</w:t>
+        <w:t xml:space="preserve"> Live (TTL). This is used to determine how many times a given message will be re</w:t>
+      </w:r>
+      <w:r>
+        <w:t>transmitted</w:t>
+      </w:r>
+      <w:r>
+        <w:t>.</w:t>
+      </w:r>
+      <w:r>
+        <w:t xml:space="preserve"> </w:t>
+      </w:r>
+      <w:r>
+        <w:t xml:space="preserve">By </w:t>
+      </w:r>
+      <w:r>
+        <w:t xml:space="preserve">understanding the basic topology of a mesh network, </w:t>
+      </w:r>
+      <w:r>
+        <w:t xml:space="preserve">the TTL </w:t>
+      </w:r>
+      <w:r>
+        <w:t xml:space="preserve">can be used </w:t>
+      </w:r>
+      <w:r>
+        <w:t xml:space="preserve">to prevent messages from being </w:t>
+      </w:r>
+      <w:r>
+        <w:t>re</w:t>
+      </w:r>
+      <w:r>
+        <w:t>transmitted to</w:t>
+      </w:r>
+      <w:r>
+        <w:t>o</w:t>
+      </w:r>
+      <w:r>
+        <w:t xml:space="preserve"> many times</w:t>
+      </w:r>
+      <w:r>
+        <w:t xml:space="preserve">. This allows </w:t>
+      </w:r>
+      <w:r>
+        <w:t>the mesh network to be more efficient.</w:t>
+      </w:r>
+    </w:p>
+    <w:p>
+      <w:r>
+        <w:t xml:space="preserve">In fact, </w:t>
+      </w:r>
+      <w:r>
+        <w:t>there are heartbeat messages sent periodically which include, among other things, information that allow</w:t>
+      </w:r>
+      <w:r>
+        <w:t xml:space="preserve"> receiving nodes to determine how many hops away the sender is. N</w:t>
+      </w:r>
+      <w:r>
+        <w:t xml:space="preserve">etworks can </w:t>
+      </w:r>
+      <w:r>
+        <w:t xml:space="preserve">use this information to </w:t>
+      </w:r>
+      <w:r>
+        <w:t xml:space="preserve">adapt </w:t>
+      </w:r>
+      <w:r>
+        <w:t>TTL settings to optimize the network.</w:t>
+      </w:r>
+      <w:r>
+        <w:t xml:space="preserve"> </w:t>
       </w:r>
     </w:p>
     <w:p>
@@ -1895,95 +2223,6 @@
         <w:pStyle w:val="Heading4"/>
       </w:pPr>
       <w:r>
-        <w:t>TTL</w:t>
-      </w:r>
-    </w:p>
-    <w:p>
-      <w:r>
-        <w:t xml:space="preserve">Each message has a field called the Time </w:t>
-      </w:r>
-      <w:proofErr w:type="gramStart"/>
-      <w:r>
-        <w:t>To</w:t>
-      </w:r>
-      <w:proofErr w:type="gramEnd"/>
-      <w:r>
-        <w:t xml:space="preserve"> Live (TTL). This is used to determine how many times a given message will be re</w:t>
-      </w:r>
-      <w:r>
-        <w:t>transmitted</w:t>
-      </w:r>
-      <w:r>
-        <w:t>.</w:t>
-      </w:r>
-      <w:r>
-        <w:t xml:space="preserve"> </w:t>
-      </w:r>
-      <w:r>
-        <w:t xml:space="preserve">By </w:t>
-      </w:r>
-      <w:r>
-        <w:t xml:space="preserve">understanding the basic topology of a mesh network, </w:t>
-      </w:r>
-      <w:r>
-        <w:t xml:space="preserve">the TTL </w:t>
-      </w:r>
-      <w:r>
-        <w:t xml:space="preserve">can be used </w:t>
-      </w:r>
-      <w:r>
-        <w:t xml:space="preserve">to prevent messages from being </w:t>
-      </w:r>
-      <w:r>
-        <w:t>re</w:t>
-      </w:r>
-      <w:r>
-        <w:t>transmitted to</w:t>
-      </w:r>
-      <w:r>
-        <w:t>o</w:t>
-      </w:r>
-      <w:r>
-        <w:t xml:space="preserve"> many times</w:t>
-      </w:r>
-      <w:r>
-        <w:t xml:space="preserve">. This allows </w:t>
-      </w:r>
-      <w:r>
-        <w:t>the mesh network to be more efficient.</w:t>
-      </w:r>
-    </w:p>
-    <w:p>
-      <w:r>
-        <w:t xml:space="preserve">In fact, </w:t>
-      </w:r>
-      <w:r>
-        <w:t>there are heartbeat messages sent periodically which include, among other things, information that allow</w:t>
-      </w:r>
-      <w:r>
-        <w:t xml:space="preserve"> receiving nodes to determine how many hops away the sender is. N</w:t>
-      </w:r>
-      <w:r>
-        <w:t xml:space="preserve">etworks can </w:t>
-      </w:r>
-      <w:r>
-        <w:t xml:space="preserve">use this information to </w:t>
-      </w:r>
-      <w:r>
-        <w:t xml:space="preserve">adapt </w:t>
-      </w:r>
-      <w:r>
-        <w:t>TTL settings to optimize the network.</w:t>
-      </w:r>
-      <w:r>
-        <w:t xml:space="preserve"> </w:t>
-      </w:r>
-    </w:p>
-    <w:p>
-      <w:pPr>
-        <w:pStyle w:val="Heading4"/>
-      </w:pPr>
-      <w:r>
         <w:t>Security</w:t>
       </w:r>
     </w:p>
@@ -2004,10 +2243,28 @@
         <w:t xml:space="preserve"> the payload </w:t>
       </w:r>
       <w:r>
-        <w:t xml:space="preserve">if it is not intended for that node. In fact, due to the security architecture, the relay node cannot decode the payload for any messages not </w:t>
-      </w:r>
-      <w:r>
-        <w:t xml:space="preserve">addressed to it. Security will be discussed in detail </w:t>
+        <w:t xml:space="preserve">if it is not intended for that node. In fact, due to the security architecture, the relay node cannot decode the payload for any messages </w:t>
+      </w:r>
+      <w:r>
+        <w:t xml:space="preserve">that are </w:t>
+      </w:r>
+      <w:r>
+        <w:t xml:space="preserve">not </w:t>
+      </w:r>
+      <w:r>
+        <w:t xml:space="preserve">from the same </w:t>
+      </w:r>
+      <w:r>
+        <w:t xml:space="preserve">network </w:t>
+      </w:r>
+      <w:r>
+        <w:t>application</w:t>
+      </w:r>
+      <w:r>
+        <w:t xml:space="preserve"> (e.g. lighting)</w:t>
+      </w:r>
+      <w:r>
+        <w:t xml:space="preserve">. Security will be discussed in detail </w:t>
       </w:r>
       <w:r>
         <w:t>later</w:t>
@@ -2039,6 +2296,7 @@
         </w:rPr>
       </w:pPr>
       <w:r>
+        <w:lastRenderedPageBreak/>
         <w:br w:type="page"/>
       </w:r>
     </w:p>
@@ -2219,7 +2477,7 @@
       <w:bookmarkStart w:id="7" w:name="_Toc2248795"/>
       <w:bookmarkStart w:id="8" w:name="_Toc2252353"/>
       <w:bookmarkStart w:id="9" w:name="_Toc2256647"/>
-      <w:bookmarkStart w:id="10" w:name="_Toc4604603"/>
+      <w:bookmarkStart w:id="10" w:name="_Toc5789234"/>
       <w:bookmarkEnd w:id="4"/>
       <w:bookmarkEnd w:id="5"/>
       <w:bookmarkEnd w:id="6"/>
@@ -2304,7 +2562,7 @@
       <w:pPr>
         <w:pStyle w:val="Heading2"/>
       </w:pPr>
-      <w:bookmarkStart w:id="11" w:name="_Toc4604604"/>
+      <w:bookmarkStart w:id="11" w:name="_Toc5789235"/>
       <w:r>
         <w:lastRenderedPageBreak/>
         <w:t>States and Properties</w:t>
@@ -2550,7 +2808,7 @@
       <w:pPr>
         <w:pStyle w:val="Heading2"/>
       </w:pPr>
-      <w:bookmarkStart w:id="12" w:name="_Toc4604605"/>
+      <w:bookmarkStart w:id="12" w:name="_Toc5789236"/>
       <w:r>
         <w:t>Scenes</w:t>
       </w:r>
@@ -2603,7 +2861,7 @@
       <w:pPr>
         <w:pStyle w:val="Heading2"/>
       </w:pPr>
-      <w:bookmarkStart w:id="13" w:name="_Toc4604606"/>
+      <w:bookmarkStart w:id="13" w:name="_Toc5789237"/>
       <w:r>
         <w:lastRenderedPageBreak/>
         <w:t>Messages</w:t>
@@ -2703,6 +2961,9 @@
       <w:r>
         <w:t>Payload (including 1, 2, or 3 octets of message Opcode)</w:t>
       </w:r>
+      <w:r>
+        <w:t xml:space="preserve"> – depending on the type, each packet can have a maximum of 4, 8, 11, or 12 octets of payload</w:t>
+      </w:r>
     </w:p>
     <w:p>
       <w:pPr>
@@ -2864,7 +3125,11 @@
     </w:p>
     <w:p>
       <w:r>
-        <w:t xml:space="preserve">As the name suggests, acknowledged messages require a response from the node that it is addressed to. The response confirms that the message was received it may also return data back to the sender (e.g. in response to a GET). If a sender does not receive the expected response from a message it may resend it. Messages must be idempotent so that a message received more than once is no different than if it had only been received once. </w:t>
+        <w:t xml:space="preserve">As the name suggests, acknowledged messages require a response from the node that it is addressed to. The response confirms that the message was received it may also return data back to the sender (e.g. in response to a GET). If a sender does not receive the expected response from a message it may resend it. </w:t>
+      </w:r>
+      <w:r>
+        <w:lastRenderedPageBreak/>
+        <w:t xml:space="preserve">Messages must be idempotent so that a message received more than once is no different than if it had only been received once. </w:t>
       </w:r>
     </w:p>
     <w:p>
@@ -2872,7 +3137,6 @@
         <w:pStyle w:val="Heading3"/>
       </w:pPr>
       <w:r>
-        <w:lastRenderedPageBreak/>
         <w:t>GET, SET, STATUS</w:t>
       </w:r>
     </w:p>
@@ -2956,13 +3220,7 @@
     </w:p>
     <w:p>
       <w:r>
-        <w:t xml:space="preserve">Messages that can fit within one advertising packet (including mesh overhead </w:t>
-      </w:r>
-      <w:r>
-        <w:t>which</w:t>
-      </w:r>
-      <w:r>
-        <w:t xml:space="preserve"> will be discussed later) can be sen</w:t>
+        <w:t>Messages that can fit within one advertising packet (including mesh overhead) can be sen</w:t>
       </w:r>
       <w:r>
         <w:t>t</w:t>
@@ -3216,7 +3474,7 @@
       <w:pPr>
         <w:pStyle w:val="Heading2"/>
       </w:pPr>
-      <w:bookmarkStart w:id="16" w:name="_Toc4604607"/>
+      <w:bookmarkStart w:id="16" w:name="_Toc5789238"/>
       <w:r>
         <w:lastRenderedPageBreak/>
         <w:t>Addressing</w:t>
@@ -4071,7 +4329,7 @@
       <w:pPr>
         <w:pStyle w:val="Heading2"/>
       </w:pPr>
-      <w:bookmarkStart w:id="17" w:name="_Toc4604608"/>
+      <w:bookmarkStart w:id="17" w:name="_Toc5789239"/>
       <w:r>
         <w:t>Publish</w:t>
       </w:r>
@@ -4115,7 +4373,22 @@
         <w:t xml:space="preserve"> </w:t>
       </w:r>
       <w:r>
-        <w:t>While smart clients (such as smartphones) would know the destination of the messages, a standard device needs to be configured to know where and how messages need to be sent. For example, a light switch needs to know things like</w:t>
+        <w:t xml:space="preserve">While smart clients (such as smartphones) </w:t>
+      </w:r>
+      <w:r>
+        <w:t>will</w:t>
+      </w:r>
+      <w:r>
+        <w:t xml:space="preserve"> know the destination of messages, a standard </w:t>
+      </w:r>
+      <w:r>
+        <w:t xml:space="preserve">mesh </w:t>
+      </w:r>
+      <w:r>
+        <w:t>device needs to be configured to know where and how messages need to be sent. For example, a light switch needs to know things like</w:t>
+      </w:r>
+      <w:r>
+        <w:t>:</w:t>
       </w:r>
     </w:p>
     <w:p>
@@ -4127,7 +4400,13 @@
         </w:numPr>
       </w:pPr>
       <w:r>
-        <w:t xml:space="preserve">The destination of the </w:t>
+        <w:t xml:space="preserve">The destination of </w:t>
+      </w:r>
+      <w:r>
+        <w:t>its</w:t>
+      </w:r>
+      <w:r>
+        <w:t xml:space="preserve"> </w:t>
       </w:r>
       <w:proofErr w:type="spellStart"/>
       <w:r>
@@ -4135,7 +4414,13 @@
       </w:r>
       <w:proofErr w:type="spellEnd"/>
       <w:r>
-        <w:t xml:space="preserve"> messages (this can be a unicast or a group address).  </w:t>
+        <w:t xml:space="preserve"> </w:t>
+      </w:r>
+      <w:r>
+        <w:t xml:space="preserve">Set </w:t>
+      </w:r>
+      <w:r>
+        <w:t xml:space="preserve">messages (this can be a unicast or a group address).  </w:t>
       </w:r>
     </w:p>
     <w:p>
@@ -4159,7 +4444,19 @@
         </w:numPr>
       </w:pPr>
       <w:r>
-        <w:t>How many times to retransmit the message and what is the interval between the retransmission.</w:t>
+        <w:t xml:space="preserve">How many times to retransmit the message and what interval </w:t>
+      </w:r>
+      <w:r>
+        <w:t xml:space="preserve">to use </w:t>
+      </w:r>
+      <w:r>
+        <w:t>between retransmission</w:t>
+      </w:r>
+      <w:r>
+        <w:t>s</w:t>
+      </w:r>
+      <w:r>
+        <w:t>.</w:t>
       </w:r>
     </w:p>
     <w:p>
@@ -4226,9 +4523,9 @@
     </w:p>
     <w:p>
       <w:pPr>
-        <w:pStyle w:val="Heading2"/>
-      </w:pPr>
-      <w:bookmarkStart w:id="18" w:name="_Toc4604609"/>
+        <w:pStyle w:val="Heading1"/>
+      </w:pPr>
+      <w:bookmarkStart w:id="18" w:name="_Toc5789240"/>
       <w:r>
         <w:lastRenderedPageBreak/>
         <w:t>Models</w:t>
@@ -4236,6 +4533,16 @@
       <w:bookmarkEnd w:id="18"/>
     </w:p>
     <w:p>
+      <w:pPr>
+        <w:pStyle w:val="Heading2"/>
+      </w:pPr>
+      <w:bookmarkStart w:id="19" w:name="_Toc5789241"/>
+      <w:r>
+        <w:t>Overview</w:t>
+      </w:r>
+      <w:bookmarkEnd w:id="19"/>
+    </w:p>
+    <w:p>
       <w:r>
         <w:t>Models are used to define</w:t>
       </w:r>
@@ -4272,10 +4579,10 @@
         <w:t xml:space="preserve">Remember that a single device may have multiple elements and each </w:t>
       </w:r>
       <w:r>
-        <w:t>element will</w:t>
-      </w:r>
-      <w:r>
-        <w:t xml:space="preserve"> may have multiple models. For example, consider a ceiling fan with a light. There may be two elements: one for the fan and one for the light. The fan may have a </w:t>
+        <w:t xml:space="preserve">element </w:t>
+      </w:r>
+      <w:r>
+        <w:t xml:space="preserve">may have multiple models. For example, consider a ceiling fan with a light. There may be two elements: one for the fan and one for the light. The fan may have a </w:t>
       </w:r>
       <w:proofErr w:type="spellStart"/>
       <w:r>
@@ -4693,7 +5000,10 @@
         <w:pStyle w:val="Heading3"/>
       </w:pPr>
       <w:r>
-        <w:t>Model Hierarchy</w:t>
+        <w:t xml:space="preserve">Model </w:t>
+      </w:r>
+      <w:r>
+        <w:t>Categories</w:t>
       </w:r>
     </w:p>
     <w:p>
@@ -4704,7 +5014,16 @@
         <w:t xml:space="preserve"> </w:t>
       </w:r>
       <w:r>
-        <w:t xml:space="preserve">are generic models such as </w:t>
+        <w:t xml:space="preserve">are </w:t>
+      </w:r>
+      <w:r>
+        <w:rPr>
+          <w:u w:val="single"/>
+        </w:rPr>
+        <w:t>generic</w:t>
+      </w:r>
+      <w:r>
+        <w:t xml:space="preserve"> models such as </w:t>
       </w:r>
       <w:r>
         <w:rPr>
@@ -4765,7 +5084,13 @@
         <w:t xml:space="preserve"> such as </w:t>
       </w:r>
       <w:r>
-        <w:t xml:space="preserve">lighting (e.g. </w:t>
+        <w:rPr>
+          <w:u w:val="single"/>
+        </w:rPr>
+        <w:t>lighting</w:t>
+      </w:r>
+      <w:r>
+        <w:t xml:space="preserve"> (e.g. </w:t>
       </w:r>
       <w:r>
         <w:rPr>
@@ -4798,7 +5123,16 @@
         <w:t>)</w:t>
       </w:r>
       <w:r>
-        <w:t xml:space="preserve">, sensors (e.g. </w:t>
+        <w:t xml:space="preserve">, </w:t>
+      </w:r>
+      <w:r>
+        <w:rPr>
+          <w:u w:val="single"/>
+        </w:rPr>
+        <w:t>sensors</w:t>
+      </w:r>
+      <w:r>
+        <w:t xml:space="preserve"> (e.g. </w:t>
       </w:r>
       <w:r>
         <w:rPr>
@@ -4834,7 +5168,16 @@
         <w:t>Client</w:t>
       </w:r>
       <w:r>
-        <w:t xml:space="preserve">), and time (e.g. </w:t>
+        <w:t xml:space="preserve">), and </w:t>
+      </w:r>
+      <w:r>
+        <w:rPr>
+          <w:u w:val="single"/>
+        </w:rPr>
+        <w:t>time</w:t>
+      </w:r>
+      <w:r>
+        <w:t xml:space="preserve"> (e.g. </w:t>
       </w:r>
       <w:r>
         <w:rPr>
@@ -4867,10 +5210,45 @@
         <w:t>)</w:t>
       </w:r>
       <w:r>
-        <w:t xml:space="preserve"> and there are models for </w:t>
-      </w:r>
-      <w:r>
-        <w:t>scenes (e.g. Scene Server and Scene Client).</w:t>
+        <w:t xml:space="preserve">. </w:t>
+      </w:r>
+      <w:proofErr w:type="gramStart"/>
+      <w:r>
+        <w:t>Finally</w:t>
+      </w:r>
+      <w:proofErr w:type="gramEnd"/>
+      <w:r>
+        <w:t xml:space="preserve"> </w:t>
+      </w:r>
+      <w:r>
+        <w:t xml:space="preserve">there are models for </w:t>
+      </w:r>
+      <w:r>
+        <w:rPr>
+          <w:u w:val="single"/>
+        </w:rPr>
+        <w:t>scenes</w:t>
+      </w:r>
+      <w:r>
+        <w:t xml:space="preserve"> (e.g. </w:t>
+      </w:r>
+      <w:r>
+        <w:rPr>
+          <w:i/>
+        </w:rPr>
+        <w:t>Scene Server</w:t>
+      </w:r>
+      <w:r>
+        <w:t xml:space="preserve"> and </w:t>
+      </w:r>
+      <w:r>
+        <w:rPr>
+          <w:i/>
+        </w:rPr>
+        <w:t>Scene Client</w:t>
+      </w:r>
+      <w:r>
+        <w:t>).</w:t>
       </w:r>
     </w:p>
     <w:p>
@@ -5072,23 +5450,35 @@
       </w:r>
     </w:p>
     <w:p>
+      <w:pPr>
+        <w:pStyle w:val="Heading3"/>
+      </w:pPr>
+      <w:r>
+        <w:t>Model Hierarchy</w:t>
+      </w:r>
+    </w:p>
+    <w:p>
       <w:r>
         <w:t xml:space="preserve">Models can (and often do) extend the functionality of another model. That is, models can be hierarchical. </w:t>
       </w:r>
       <w:r>
-        <w:t>We'll examine</w:t>
-      </w:r>
-      <w:r>
-        <w:t xml:space="preserve"> some of the benefits of</w:t>
-      </w:r>
-      <w:r>
-        <w:t xml:space="preserve"> this </w:t>
-      </w:r>
-      <w:r>
-        <w:t xml:space="preserve">in the next </w:t>
-      </w:r>
-      <w:r>
-        <w:t>with some of the Light Lightness models.</w:t>
+        <w:t xml:space="preserve">For example, the Light Lightness model extends the Generic </w:t>
+      </w:r>
+      <w:proofErr w:type="spellStart"/>
+      <w:r>
+        <w:t>OnOff</w:t>
+      </w:r>
+      <w:proofErr w:type="spellEnd"/>
+      <w:r>
+        <w:t xml:space="preserve"> Server model and the Generic Level Server model. What that means is that if you implement the Light Lightness model in an application, you get all the Light Lightness functionality plus all the Generic Level and Generic </w:t>
+      </w:r>
+      <w:proofErr w:type="spellStart"/>
+      <w:r>
+        <w:t>OnOff</w:t>
+      </w:r>
+      <w:proofErr w:type="spellEnd"/>
+      <w:r>
+        <w:t xml:space="preserve"> functionality included for free. </w:t>
       </w:r>
     </w:p>
     <w:p>
@@ -5116,8 +5506,9 @@
     </w:p>
     <w:p>
       <w:pPr>
-        <w:pStyle w:val="Heading3"/>
-      </w:pPr>
+        <w:pStyle w:val="Heading2"/>
+      </w:pPr>
+      <w:bookmarkStart w:id="20" w:name="_Toc5789242"/>
       <w:r>
         <w:t>Light</w:t>
       </w:r>
@@ -5127,6 +5518,7 @@
       <w:r>
         <w:t>Models</w:t>
       </w:r>
+      <w:bookmarkEnd w:id="20"/>
     </w:p>
     <w:p>
       <w:r>
@@ -5228,6 +5620,7 @@
         </w:numPr>
       </w:pPr>
       <w:r>
+        <w:lastRenderedPageBreak/>
         <w:t>Light HSL Server</w:t>
       </w:r>
       <w:r>
@@ -5290,10 +5683,9 @@
     </w:p>
     <w:p>
       <w:pPr>
-        <w:pStyle w:val="Heading4"/>
-      </w:pPr>
-      <w:r>
-        <w:lastRenderedPageBreak/>
+        <w:pStyle w:val="Heading3"/>
+      </w:pPr>
+      <w:r>
         <w:t>Light Lightness Server</w:t>
       </w:r>
     </w:p>
@@ -5305,7 +5697,13 @@
         <w:t>ing</w:t>
       </w:r>
       <w:r>
-        <w:t xml:space="preserve"> models extend other models. For example, </w:t>
+        <w:t xml:space="preserve"> models extend other models. </w:t>
+      </w:r>
+      <w:r>
+        <w:t>As mentioned previously</w:t>
+      </w:r>
+      <w:r>
+        <w:t xml:space="preserve">, </w:t>
       </w:r>
       <w:r>
         <w:t xml:space="preserve">the </w:t>
@@ -5323,7 +5721,7 @@
         <w:rPr>
           <w:i/>
         </w:rPr>
-        <w:t xml:space="preserve">Generic Power </w:t>
+        <w:t xml:space="preserve">Generic </w:t>
       </w:r>
       <w:proofErr w:type="spellStart"/>
       <w:r>
@@ -7314,7 +7712,7 @@
     </w:tbl>
     <w:p>
       <w:pPr>
-        <w:pStyle w:val="Heading4"/>
+        <w:pStyle w:val="Heading3"/>
       </w:pPr>
       <w:r>
         <w:lastRenderedPageBreak/>
@@ -7365,12 +7763,7 @@
         <w:t>s</w:t>
       </w:r>
       <w:r>
-        <w:t xml:space="preserve"> (or any other messages defined by Generic Level), it needs to know if it needs to be applied to lightness, hue or saturation.  T</w:t>
-      </w:r>
-      <w:bookmarkStart w:id="19" w:name="_GoBack"/>
-      <w:bookmarkEnd w:id="19"/>
-      <w:r>
-        <w:t xml:space="preserve">o resolve this problem, </w:t>
+        <w:t xml:space="preserve"> (or any other messages defined by Generic Level), it needs to know if it needs to be applied to lightness, hue or saturation.  To resolve this problem, </w:t>
       </w:r>
       <w:r>
         <w:t>an</w:t>
@@ -7442,73 +7835,49 @@
     </w:p>
     <w:p>
       <w:r>
-        <w:t xml:space="preserve">For example, </w:t>
-      </w:r>
-      <w:r>
-        <w:t>the figure below</w:t>
-      </w:r>
-      <w:r>
-        <w:t xml:space="preserve"> shows the element-model structure of a device that implements a root model with</w:t>
+        <w:t xml:space="preserve">For example, the figure below shows the element-model structure of a device that implements a root model with two bound states </w:t>
+      </w:r>
+      <w:r>
+        <w:t xml:space="preserve">(X1 and Y1) </w:t>
+      </w:r>
+      <w:r>
+        <w:t>and a set of messages operating on each state. The root model is within the primary element and is extended by the extended model that adds another state on a secondary element</w:t>
+      </w:r>
+      <w:r>
+        <w:t xml:space="preserve"> (X2)</w:t>
+      </w:r>
+      <w:r>
+        <w:t>. Messages are not capable of differentiating among multiple instances of the same</w:t>
       </w:r>
       <w:r>
         <w:t xml:space="preserve"> </w:t>
       </w:r>
       <w:r>
-        <w:t xml:space="preserve">two bound states </w:t>
-      </w:r>
-      <w:r>
-        <w:t xml:space="preserve">(X1 and Y1) </w:t>
-      </w:r>
-      <w:r>
-        <w:t>and a set of messages operating on each state. The root model is within the primary</w:t>
-      </w:r>
-      <w:r>
-        <w:t xml:space="preserve"> </w:t>
-      </w:r>
-      <w:r>
-        <w:t>element and is extended by the extended model that adds another state on a secondary element</w:t>
+        <w:t xml:space="preserve">state </w:t>
+      </w:r>
+      <w:r>
+        <w:t xml:space="preserve">type </w:t>
+      </w:r>
+      <w:r>
+        <w:t>on the same element</w:t>
+      </w:r>
+      <w:r>
+        <w:t xml:space="preserve"> (X1 vs. X2)</w:t>
+      </w:r>
+      <w:r>
+        <w:t xml:space="preserve">. Therefore, when more than one instance of a given state </w:t>
+      </w:r>
+      <w:r>
+        <w:t xml:space="preserve">type </w:t>
+      </w:r>
+      <w:r>
+        <w:t>is present on a device, each instance is required to be in a separate element. In this example, the second instance of State X</w:t>
       </w:r>
       <w:r>
         <w:t xml:space="preserve"> (X2)</w:t>
       </w:r>
       <w:r>
-        <w:t>.</w:t>
-      </w:r>
-      <w:r>
-        <w:t xml:space="preserve"> </w:t>
-      </w:r>
-      <w:r>
-        <w:t>Messages are not capable of differentiating among multiple instances of the same state on the same</w:t>
-      </w:r>
-      <w:r>
-        <w:t xml:space="preserve"> </w:t>
-      </w:r>
-      <w:r>
-        <w:t>element</w:t>
-      </w:r>
-      <w:r>
-        <w:t xml:space="preserve"> (X1 vs. X2)</w:t>
-      </w:r>
-      <w:r>
-        <w:t>. Therefore, when more than one instance of a given state is present on a device, each instance</w:t>
-      </w:r>
-      <w:r>
-        <w:t xml:space="preserve"> </w:t>
-      </w:r>
-      <w:r>
-        <w:t>is required to be in a separate element. In this example, the second instance of State X</w:t>
-      </w:r>
-      <w:r>
-        <w:t xml:space="preserve"> (X2)</w:t>
-      </w:r>
-      <w:r>
-        <w:t xml:space="preserve"> is required to be</w:t>
-      </w:r>
-      <w:r>
-        <w:t xml:space="preserve"> </w:t>
-      </w:r>
-      <w:r>
-        <w:t xml:space="preserve">located on the second element because it is the same type </w:t>
+        <w:t xml:space="preserve"> is required to be located on the second element because it is the same type </w:t>
       </w:r>
       <w:r>
         <w:t>as</w:t>
@@ -7517,19 +7886,10 @@
         <w:t xml:space="preserve"> a state </w:t>
       </w:r>
       <w:r>
-        <w:t xml:space="preserve">(X1) </w:t>
-      </w:r>
-      <w:r>
-        <w:t xml:space="preserve">in the primary element </w:t>
-      </w:r>
-      <w:r>
-        <w:t>and thus has the same types of</w:t>
-      </w:r>
-      <w:r>
-        <w:t xml:space="preserve"> </w:t>
-      </w:r>
-      <w:r>
-        <w:t>messages serving it.</w:t>
+        <w:t xml:space="preserve">(X1) in the primary element </w:t>
+      </w:r>
+      <w:r>
+        <w:t>and thus has the same types of messages serving it.</w:t>
       </w:r>
     </w:p>
     <w:p>
@@ -7610,23 +7970,28 @@
     </w:p>
     <w:p>
       <w:pPr>
+        <w:pStyle w:val="Heading2"/>
+      </w:pPr>
+      <w:bookmarkStart w:id="21" w:name="_Toc5789243"/>
+      <w:r>
+        <w:t xml:space="preserve">Sensor </w:t>
+      </w:r>
+      <w:r>
+        <w:t>Models</w:t>
+      </w:r>
+      <w:bookmarkEnd w:id="21"/>
+    </w:p>
+    <w:p>
+      <w:r>
+        <w:t xml:space="preserve">There is a sensor server model and a sensor client model that </w:t>
+      </w:r>
+      <w:r>
+        <w:t>define a standard way of interfacing with various sensors. The available states include:</w:t>
+      </w:r>
+    </w:p>
+    <w:p>
+      <w:pPr>
         <w:pStyle w:val="Heading3"/>
-      </w:pPr>
-      <w:r>
-        <w:t>Sensor Models</w:t>
-      </w:r>
-    </w:p>
-    <w:p>
-      <w:r>
-        <w:t xml:space="preserve">There is a sensor server model and a sensor client model that </w:t>
-      </w:r>
-      <w:r>
-        <w:t>define a standard way of interfacing with various sensors. The available states include:</w:t>
-      </w:r>
-    </w:p>
-    <w:p>
-      <w:pPr>
-        <w:pStyle w:val="Heading4"/>
       </w:pPr>
       <w:r>
         <w:t>Descriptor states</w:t>
@@ -7699,7 +8064,7 @@
     </w:p>
     <w:p>
       <w:pPr>
-        <w:pStyle w:val="Heading4"/>
+        <w:pStyle w:val="Heading3"/>
       </w:pPr>
       <w:r>
         <w:t>Setting states</w:t>
@@ -7757,7 +8122,7 @@
     </w:p>
     <w:p>
       <w:pPr>
-        <w:pStyle w:val="Heading4"/>
+        <w:pStyle w:val="Heading3"/>
       </w:pPr>
       <w:r>
         <w:t>Caden</w:t>
@@ -7848,7 +8213,7 @@
     </w:p>
     <w:p>
       <w:pPr>
-        <w:pStyle w:val="Heading4"/>
+        <w:pStyle w:val="Heading3"/>
       </w:pPr>
       <w:r>
         <w:t>Data states</w:t>
@@ -7873,7 +8238,7 @@
     </w:p>
     <w:p>
       <w:pPr>
-        <w:pStyle w:val="Heading4"/>
+        <w:pStyle w:val="Heading3"/>
       </w:pPr>
       <w:r>
         <w:lastRenderedPageBreak/>
@@ -7882,13 +8247,7 @@
     </w:p>
     <w:p>
       <w:r>
-        <w:t>Sensor values may be organized as arrays</w:t>
-      </w:r>
-      <w:r>
-        <w:t xml:space="preserve"> (i.e. represented as a series of columns).</w:t>
-      </w:r>
-      <w:r>
-        <w:t xml:space="preserve"> The sensor series column states allow sensor values to be organized as arrays (i.e. represented as a series of columns).</w:t>
+        <w:t>The sensor series column states allow sensor values to be organized as arrays (i.e. represented as a series of columns).</w:t>
       </w:r>
     </w:p>
     <w:p>
@@ -7901,226 +8260,228 @@
     </w:p>
     <w:p>
       <w:pPr>
+        <w:pStyle w:val="Heading2"/>
+      </w:pPr>
+      <w:bookmarkStart w:id="22" w:name="_Toc5789244"/>
+      <w:r>
+        <w:t>Scene Models</w:t>
+      </w:r>
+      <w:bookmarkEnd w:id="22"/>
+    </w:p>
+    <w:p>
+      <w:r>
+        <w:t xml:space="preserve">As mentioned previously, scenes </w:t>
+      </w:r>
+      <w:r>
+        <w:t>store a collection of states</w:t>
+      </w:r>
+      <w:r>
+        <w:t xml:space="preserve"> so that they can be recalled with a single action. Scenes are managed by implementing a Scene Server Model </w:t>
+      </w:r>
+      <w:r>
+        <w:t>in</w:t>
+      </w:r>
+      <w:r>
+        <w:t xml:space="preserve"> all the elements whose states need to be stored</w:t>
+      </w:r>
+      <w:r>
+        <w:t xml:space="preserve"> and </w:t>
+      </w:r>
+      <w:r>
+        <w:t xml:space="preserve">a </w:t>
+      </w:r>
+      <w:r>
+        <w:t xml:space="preserve">Scene Client model in the device responsible for </w:t>
+      </w:r>
+      <w:r>
+        <w:t xml:space="preserve">requesting </w:t>
+      </w:r>
+      <w:r>
+        <w:t xml:space="preserve">elements to </w:t>
+      </w:r>
+      <w:r>
+        <w:t>stor</w:t>
+      </w:r>
+      <w:r>
+        <w:t>e</w:t>
+      </w:r>
+      <w:r>
+        <w:t xml:space="preserve"> and recal</w:t>
+      </w:r>
+      <w:r>
+        <w:t>l</w:t>
+      </w:r>
+      <w:r>
+        <w:t xml:space="preserve"> scenes at the appropriate time.</w:t>
+      </w:r>
+    </w:p>
+    <w:p>
+      <w:pPr>
         <w:pStyle w:val="Heading3"/>
       </w:pPr>
       <w:r>
-        <w:t>Scene Models</w:t>
-      </w:r>
-    </w:p>
-    <w:p>
-      <w:r>
-        <w:t xml:space="preserve">As mentioned previously, scenes </w:t>
-      </w:r>
-      <w:r>
-        <w:t>store a collection of states</w:t>
-      </w:r>
-      <w:r>
-        <w:t xml:space="preserve"> so that they can be recalled with a single action. Scenes are managed by implementing a Scene Server Model </w:t>
-      </w:r>
-      <w:r>
-        <w:t>in</w:t>
-      </w:r>
-      <w:r>
-        <w:t xml:space="preserve"> all the elements whose states need to be stored</w:t>
-      </w:r>
-      <w:r>
-        <w:t xml:space="preserve"> and </w:t>
-      </w:r>
-      <w:r>
-        <w:t xml:space="preserve">a </w:t>
-      </w:r>
-      <w:r>
-        <w:t xml:space="preserve">Scene Client model in the device responsible for </w:t>
-      </w:r>
-      <w:r>
-        <w:t xml:space="preserve">requesting </w:t>
-      </w:r>
-      <w:r>
-        <w:t xml:space="preserve">elements to </w:t>
-      </w:r>
-      <w:r>
-        <w:t>stor</w:t>
+        <w:t>Scene Store</w:t>
+      </w:r>
+    </w:p>
+    <w:p>
+      <w:r>
+        <w:t xml:space="preserve">A scene store operation stores values of the present state of </w:t>
+      </w:r>
+      <w:r>
+        <w:t xml:space="preserve">all models within </w:t>
+      </w:r>
+      <w:r>
+        <w:t>the element that contains the scene server model</w:t>
+      </w:r>
+      <w:r>
+        <w:t>.</w:t>
+      </w:r>
+      <w:r>
+        <w:t xml:space="preserve"> </w:t>
+      </w:r>
+      <w:r>
+        <w:t xml:space="preserve">Each scene is represented by a 16-bit </w:t>
+      </w:r>
+      <w:r>
+        <w:t xml:space="preserve">network-wide </w:t>
+      </w:r>
+      <w:r>
+        <w:t>Scene Number</w:t>
+      </w:r>
+      <w:r>
+        <w:t xml:space="preserve">. </w:t>
+      </w:r>
+      <w:r>
+        <w:t>Note that the destination address for scene store messages can be a group address so that a single scene store operation can affect multiple elements at once</w:t>
+      </w:r>
+      <w:r>
+        <w:t xml:space="preserve"> possibly across multiple nodes</w:t>
+      </w:r>
+      <w:r>
+        <w:t>.</w:t>
+      </w:r>
+    </w:p>
+    <w:p>
+      <w:r>
+        <w:t xml:space="preserve">If a store operation is performed on a </w:t>
+      </w:r>
+      <w:r>
+        <w:t>s</w:t>
+      </w:r>
+      <w:r>
+        <w:t xml:space="preserve">cene </w:t>
+      </w:r>
+      <w:r>
+        <w:t>n</w:t>
+      </w:r>
+      <w:r>
+        <w:t xml:space="preserve">umber that has not yet been used, then the current state values are stored. If the operation is performed on a Scene Number that already exists, then the existing scene is over-written with the new state values. </w:t>
+      </w:r>
+      <w:r>
+        <w:t>The states to be stored are defined for each individual model and are provide</w:t>
+      </w:r>
+      <w:r>
+        <w:t>d</w:t>
+      </w:r>
+      <w:r>
+        <w:t xml:space="preserve"> in the mesh model spec.</w:t>
+      </w:r>
+    </w:p>
+    <w:p>
+      <w:pPr>
+        <w:pStyle w:val="Heading3"/>
+      </w:pPr>
+      <w:r>
+        <w:t>Scene Recall</w:t>
+      </w:r>
+    </w:p>
+    <w:p>
+      <w:r>
+        <w:t xml:space="preserve">A scene recall operation </w:t>
+      </w:r>
+      <w:r>
+        <w:t xml:space="preserve">will recall </w:t>
+      </w:r>
+      <w:r>
+        <w:t xml:space="preserve">values previously stored in a scene number </w:t>
+      </w:r>
+      <w:r>
+        <w:t xml:space="preserve">for an element </w:t>
+      </w:r>
+      <w:r>
+        <w:t xml:space="preserve">and </w:t>
+      </w:r>
+      <w:r>
+        <w:t>will set</w:t>
+      </w:r>
+      <w:r>
+        <w:t xml:space="preserve"> the current state </w:t>
+      </w:r>
+      <w:r>
+        <w:t xml:space="preserve">to match the stored values. </w:t>
+      </w:r>
+      <w:r>
+        <w:t>A scene state change can start multiple parallel model transitions. Each individual model handles the transition internally.</w:t>
+      </w:r>
+      <w:r>
+        <w:t xml:space="preserve"> Again, group addresses can be used </w:t>
+      </w:r>
+      <w:r>
+        <w:t>so that a single</w:t>
+      </w:r>
+      <w:r>
+        <w:t xml:space="preserve"> scene recall operation </w:t>
+      </w:r>
+      <w:r>
+        <w:t>can affect multiple elements across multiple nodes in the network.</w:t>
+      </w:r>
+    </w:p>
+    <w:p>
+      <w:r>
+        <w:t xml:space="preserve">The scene allows individual control over each element </w:t>
+      </w:r>
+      <w:r>
+        <w:t>based</w:t>
+      </w:r>
+      <w:r>
+        <w:t xml:space="preserve"> on what was stored in th</w:t>
       </w:r>
       <w:r>
         <w:t>e</w:t>
       </w:r>
       <w:r>
-        <w:t xml:space="preserve"> and recal</w:t>
-      </w:r>
-      <w:r>
-        <w:t>l</w:t>
-      </w:r>
-      <w:r>
-        <w:t xml:space="preserve"> scenes at the appropriate time.</w:t>
-      </w:r>
-    </w:p>
-    <w:p>
-      <w:pPr>
-        <w:pStyle w:val="Heading4"/>
-      </w:pPr>
-      <w:r>
-        <w:t>Scene Store</w:t>
-      </w:r>
-    </w:p>
-    <w:p>
-      <w:r>
-        <w:t xml:space="preserve">A scene store operation stores values of the present state of </w:t>
-      </w:r>
-      <w:r>
-        <w:t xml:space="preserve">all models within </w:t>
-      </w:r>
-      <w:r>
-        <w:t>the element that contains the scene server model</w:t>
-      </w:r>
+        <w:t xml:space="preserve"> scene for the element. For example, you could have a scene that turns on some light</w:t>
+      </w:r>
+      <w:r>
+        <w:t>s</w:t>
+      </w:r>
+      <w:r>
+        <w:t xml:space="preserve"> fully, turns off other lights, and turns yet other lights on </w:t>
+      </w:r>
+      <w:r>
+        <w:t>partially (i.e. dim</w:t>
+      </w:r>
+      <w:r>
+        <w:t>med</w:t>
+      </w:r>
+      <w:r>
+        <w:t>). Once you have everything set the way you want it, you store it as a scene and can then recall it with a single scene recall command</w:t>
+      </w:r>
+      <w:r>
+        <w:t xml:space="preserve"> </w:t>
+      </w:r>
+      <w:proofErr w:type="gramStart"/>
+      <w:r>
+        <w:t>at a later time</w:t>
+      </w:r>
+      <w:proofErr w:type="gramEnd"/>
       <w:r>
         <w:t>.</w:t>
       </w:r>
-      <w:r>
-        <w:t xml:space="preserve"> </w:t>
-      </w:r>
-      <w:r>
-        <w:t xml:space="preserve">Each scene is represented by a 16-bit </w:t>
-      </w:r>
-      <w:r>
-        <w:t xml:space="preserve">network-wide </w:t>
-      </w:r>
-      <w:r>
-        <w:t>Scene Number</w:t>
-      </w:r>
-      <w:r>
-        <w:t xml:space="preserve">. </w:t>
-      </w:r>
-      <w:r>
-        <w:t>Note that the destination address for scene store messages can be a group address so that a single scene store operation can affect multiple elements at once</w:t>
-      </w:r>
-      <w:r>
-        <w:t xml:space="preserve"> possibly across multiple nodes</w:t>
-      </w:r>
-      <w:r>
-        <w:t>.</w:t>
-      </w:r>
-    </w:p>
-    <w:p>
-      <w:r>
-        <w:t xml:space="preserve">If a store operation is performed on a </w:t>
-      </w:r>
-      <w:r>
-        <w:t>s</w:t>
-      </w:r>
-      <w:r>
-        <w:t xml:space="preserve">cene </w:t>
-      </w:r>
-      <w:r>
-        <w:t>n</w:t>
-      </w:r>
-      <w:r>
-        <w:t xml:space="preserve">umber that has not yet been used, then the current state values are stored. If the operation is performed on a Scene Number that already exists, then the existing scene is over-written with the new state values. </w:t>
-      </w:r>
-      <w:r>
-        <w:t>The states to be stored are defined for each individual model and are provide</w:t>
-      </w:r>
-      <w:r>
-        <w:t>d</w:t>
-      </w:r>
-      <w:r>
-        <w:t xml:space="preserve"> in the mesh model spec.</w:t>
-      </w:r>
-    </w:p>
-    <w:p>
-      <w:pPr>
-        <w:pStyle w:val="Heading4"/>
-      </w:pPr>
-      <w:r>
-        <w:t>Scene Recall</w:t>
-      </w:r>
-    </w:p>
-    <w:p>
-      <w:r>
-        <w:t xml:space="preserve">A scene recall operation </w:t>
-      </w:r>
-      <w:r>
-        <w:t xml:space="preserve">will recall </w:t>
-      </w:r>
-      <w:r>
-        <w:t xml:space="preserve">values previously stored in a scene number </w:t>
-      </w:r>
-      <w:r>
-        <w:t xml:space="preserve">for an element </w:t>
-      </w:r>
-      <w:r>
-        <w:t xml:space="preserve">and </w:t>
-      </w:r>
-      <w:r>
-        <w:t>will set</w:t>
-      </w:r>
-      <w:r>
-        <w:t xml:space="preserve"> the current state </w:t>
-      </w:r>
-      <w:r>
-        <w:t xml:space="preserve">to match the stored values. </w:t>
-      </w:r>
-      <w:r>
-        <w:t>A scene state change can start multiple parallel model transitions. Each individual model handles the transition internally.</w:t>
-      </w:r>
-      <w:r>
-        <w:t xml:space="preserve"> Again, group addresses can be used </w:t>
-      </w:r>
-      <w:r>
-        <w:t>so that a single</w:t>
-      </w:r>
-      <w:r>
-        <w:t xml:space="preserve"> scene recall operation </w:t>
-      </w:r>
-      <w:r>
-        <w:t>can affect multiple elements across multiple nodes in the network.</w:t>
-      </w:r>
-    </w:p>
-    <w:p>
-      <w:r>
-        <w:t xml:space="preserve">The scene allows individual control over each element </w:t>
-      </w:r>
-      <w:r>
-        <w:t>based</w:t>
-      </w:r>
-      <w:r>
-        <w:t xml:space="preserve"> on what was stored in th</w:t>
-      </w:r>
-      <w:r>
-        <w:t>e</w:t>
-      </w:r>
-      <w:r>
-        <w:t xml:space="preserve"> scene for the element. For example, you could have a scene that turns on some light</w:t>
-      </w:r>
-      <w:r>
-        <w:t>s</w:t>
-      </w:r>
-      <w:r>
-        <w:t xml:space="preserve"> fully, turns off other lights, and turns yet other lights on </w:t>
-      </w:r>
-      <w:r>
-        <w:t>partially (i.e. dim</w:t>
-      </w:r>
-      <w:r>
-        <w:t>med</w:t>
-      </w:r>
-      <w:r>
-        <w:t>). Once you have everything set the way you want it, you store it as a scene and can then recall it with a single scene recall command</w:t>
-      </w:r>
-      <w:r>
-        <w:t xml:space="preserve"> </w:t>
-      </w:r>
-      <w:proofErr w:type="gramStart"/>
-      <w:r>
-        <w:t>at a later time</w:t>
-      </w:r>
-      <w:proofErr w:type="gramEnd"/>
-      <w:r>
-        <w:t>.</w:t>
-      </w:r>
-    </w:p>
-    <w:p>
-      <w:pPr>
-        <w:pStyle w:val="Heading4"/>
+    </w:p>
+    <w:p>
+      <w:pPr>
+        <w:pStyle w:val="Heading3"/>
       </w:pPr>
       <w:r>
         <w:t>Scene Scheduler</w:t>
@@ -8197,46 +8558,43 @@
       <w:pPr>
         <w:pStyle w:val="Heading1"/>
       </w:pPr>
-      <w:bookmarkStart w:id="20" w:name="_Toc2252361"/>
-      <w:bookmarkStart w:id="21" w:name="_Toc2256655"/>
-      <w:bookmarkStart w:id="22" w:name="_Toc2252362"/>
-      <w:bookmarkStart w:id="23" w:name="_Toc2256656"/>
-      <w:bookmarkStart w:id="24" w:name="_Toc2252363"/>
-      <w:bookmarkStart w:id="25" w:name="_Toc2256657"/>
-      <w:bookmarkStart w:id="26" w:name="_Toc2252364"/>
-      <w:bookmarkStart w:id="27" w:name="_Toc2256658"/>
-      <w:bookmarkStart w:id="28" w:name="_Toc2252365"/>
-      <w:bookmarkStart w:id="29" w:name="_Toc2256659"/>
-      <w:bookmarkStart w:id="30" w:name="_Toc2252366"/>
-      <w:bookmarkStart w:id="31" w:name="_Toc2256660"/>
-      <w:bookmarkStart w:id="32" w:name="_Toc2252367"/>
-      <w:bookmarkStart w:id="33" w:name="_Toc2256661"/>
-      <w:bookmarkStart w:id="34" w:name="_Toc2252368"/>
-      <w:bookmarkStart w:id="35" w:name="_Toc2256662"/>
-      <w:bookmarkStart w:id="36" w:name="_Toc2252369"/>
-      <w:bookmarkStart w:id="37" w:name="_Toc2256663"/>
-      <w:bookmarkStart w:id="38" w:name="_Toc2252370"/>
-      <w:bookmarkStart w:id="39" w:name="_Toc2256664"/>
-      <w:bookmarkStart w:id="40" w:name="_Toc2252371"/>
-      <w:bookmarkStart w:id="41" w:name="_Toc2256665"/>
-      <w:bookmarkStart w:id="42" w:name="_Toc2252372"/>
-      <w:bookmarkStart w:id="43" w:name="_Toc2256666"/>
-      <w:bookmarkStart w:id="44" w:name="_Toc2252373"/>
-      <w:bookmarkStart w:id="45" w:name="_Toc2256667"/>
-      <w:bookmarkStart w:id="46" w:name="_Toc2252374"/>
-      <w:bookmarkStart w:id="47" w:name="_Toc2256668"/>
-      <w:bookmarkStart w:id="48" w:name="_Toc2252375"/>
-      <w:bookmarkStart w:id="49" w:name="_Toc2256669"/>
-      <w:bookmarkStart w:id="50" w:name="_Toc2252376"/>
-      <w:bookmarkStart w:id="51" w:name="_Toc2256670"/>
-      <w:bookmarkStart w:id="52" w:name="_Toc2252377"/>
-      <w:bookmarkStart w:id="53" w:name="_Toc2256671"/>
-      <w:bookmarkStart w:id="54" w:name="_Toc2252378"/>
-      <w:bookmarkStart w:id="55" w:name="_Toc2256672"/>
-      <w:bookmarkStart w:id="56" w:name="_Toc4604610"/>
-      <w:bookmarkEnd w:id="20"/>
-      <w:bookmarkEnd w:id="21"/>
-      <w:bookmarkEnd w:id="22"/>
+      <w:bookmarkStart w:id="23" w:name="_Toc2252361"/>
+      <w:bookmarkStart w:id="24" w:name="_Toc2256655"/>
+      <w:bookmarkStart w:id="25" w:name="_Toc2252362"/>
+      <w:bookmarkStart w:id="26" w:name="_Toc2256656"/>
+      <w:bookmarkStart w:id="27" w:name="_Toc2252363"/>
+      <w:bookmarkStart w:id="28" w:name="_Toc2256657"/>
+      <w:bookmarkStart w:id="29" w:name="_Toc2252364"/>
+      <w:bookmarkStart w:id="30" w:name="_Toc2256658"/>
+      <w:bookmarkStart w:id="31" w:name="_Toc2252365"/>
+      <w:bookmarkStart w:id="32" w:name="_Toc2256659"/>
+      <w:bookmarkStart w:id="33" w:name="_Toc2252366"/>
+      <w:bookmarkStart w:id="34" w:name="_Toc2256660"/>
+      <w:bookmarkStart w:id="35" w:name="_Toc2252367"/>
+      <w:bookmarkStart w:id="36" w:name="_Toc2256661"/>
+      <w:bookmarkStart w:id="37" w:name="_Toc2252368"/>
+      <w:bookmarkStart w:id="38" w:name="_Toc2256662"/>
+      <w:bookmarkStart w:id="39" w:name="_Toc2252369"/>
+      <w:bookmarkStart w:id="40" w:name="_Toc2256663"/>
+      <w:bookmarkStart w:id="41" w:name="_Toc2252370"/>
+      <w:bookmarkStart w:id="42" w:name="_Toc2256664"/>
+      <w:bookmarkStart w:id="43" w:name="_Toc2252371"/>
+      <w:bookmarkStart w:id="44" w:name="_Toc2256665"/>
+      <w:bookmarkStart w:id="45" w:name="_Toc2252372"/>
+      <w:bookmarkStart w:id="46" w:name="_Toc2256666"/>
+      <w:bookmarkStart w:id="47" w:name="_Toc2252373"/>
+      <w:bookmarkStart w:id="48" w:name="_Toc2256667"/>
+      <w:bookmarkStart w:id="49" w:name="_Toc2252374"/>
+      <w:bookmarkStart w:id="50" w:name="_Toc2256668"/>
+      <w:bookmarkStart w:id="51" w:name="_Toc2252375"/>
+      <w:bookmarkStart w:id="52" w:name="_Toc2256669"/>
+      <w:bookmarkStart w:id="53" w:name="_Toc2252376"/>
+      <w:bookmarkStart w:id="54" w:name="_Toc2256670"/>
+      <w:bookmarkStart w:id="55" w:name="_Toc2252377"/>
+      <w:bookmarkStart w:id="56" w:name="_Toc2256671"/>
+      <w:bookmarkStart w:id="57" w:name="_Toc2252378"/>
+      <w:bookmarkStart w:id="58" w:name="_Toc2256672"/>
+      <w:bookmarkStart w:id="59" w:name="_Toc5789245"/>
       <w:bookmarkEnd w:id="23"/>
       <w:bookmarkEnd w:id="24"/>
       <w:bookmarkEnd w:id="25"/>
@@ -8270,11 +8628,14 @@
       <w:bookmarkEnd w:id="53"/>
       <w:bookmarkEnd w:id="54"/>
       <w:bookmarkEnd w:id="55"/>
+      <w:bookmarkEnd w:id="56"/>
+      <w:bookmarkEnd w:id="57"/>
+      <w:bookmarkEnd w:id="58"/>
       <w:r>
         <w:lastRenderedPageBreak/>
         <w:t>Provisioning and Configuration/Management</w:t>
       </w:r>
-      <w:bookmarkEnd w:id="56"/>
+      <w:bookmarkEnd w:id="59"/>
     </w:p>
     <w:p>
       <w:r>
@@ -8294,11 +8655,11 @@
       <w:pPr>
         <w:pStyle w:val="Heading2"/>
       </w:pPr>
-      <w:bookmarkStart w:id="57" w:name="_Toc4604611"/>
+      <w:bookmarkStart w:id="60" w:name="_Toc5789246"/>
       <w:r>
         <w:t>Provisioning</w:t>
       </w:r>
-      <w:bookmarkEnd w:id="57"/>
+      <w:bookmarkEnd w:id="60"/>
     </w:p>
     <w:p>
       <w:r>
@@ -8344,22 +8705,37 @@
         <w:t xml:space="preserve"> GATT </w:t>
       </w:r>
       <w:r>
+        <w:t xml:space="preserve">connection </w:t>
+      </w:r>
+      <w:r>
         <w:t xml:space="preserve">(PB-GATT) </w:t>
       </w:r>
       <w:r>
         <w:t xml:space="preserve">or </w:t>
       </w:r>
       <w:r>
-        <w:t>ab</w:t>
+        <w:t>a</w:t>
+      </w:r>
+      <w:r>
+        <w:t>n</w:t>
       </w:r>
       <w:r>
         <w:t xml:space="preserve"> advertising channel</w:t>
       </w:r>
       <w:r>
-        <w:t xml:space="preserve"> (PB-ADC) as the bearer</w:t>
+        <w:t xml:space="preserve"> (PB-AD</w:t>
+      </w:r>
+      <w:r>
+        <w:t>V</w:t>
+      </w:r>
+      <w:r>
+        <w:t>) as the bearer</w:t>
       </w:r>
       <w:r>
         <w:t>.</w:t>
+      </w:r>
+      <w:r>
+        <w:t xml:space="preserve"> (PB = Provisioning Bearer).</w:t>
       </w:r>
     </w:p>
     <w:p>
@@ -8538,7 +8914,19 @@
     </w:p>
     <w:p>
       <w:r>
-        <w:t>The provisioner sends an invitation to the device being provisioned in the form of a provisioning invite PDU. The device being provisioned responds with information about itself in the form of a provisioning capabilities PDU.</w:t>
+        <w:t xml:space="preserve">The provisioner sends an invitation to the device being provisioned in the form of a provisioning invite </w:t>
+      </w:r>
+      <w:r>
+        <w:t>protocol data unit (</w:t>
+      </w:r>
+      <w:r>
+        <w:t>PDU</w:t>
+      </w:r>
+      <w:r>
+        <w:t>)</w:t>
+      </w:r>
+      <w:r>
+        <w:t>. The device being provisioned responds with information about itself in the form of a provisioning capabilities PDU.</w:t>
       </w:r>
     </w:p>
     <w:p>
@@ -8624,7 +9012,13 @@
         <w:t>beep a random number of times</w:t>
       </w:r>
       <w:r>
-        <w:t>, or enter the number on a display</w:t>
+        <w:t xml:space="preserve">, or </w:t>
+      </w:r>
+      <w:r>
+        <w:t>show</w:t>
+      </w:r>
+      <w:r>
+        <w:t xml:space="preserve"> the number on a display</w:t>
       </w:r>
       <w:r>
         <w:t>)</w:t>
@@ -8692,16 +9086,16 @@
       <w:r>
         <w:t xml:space="preserve">Once authentication is done, </w:t>
       </w:r>
-      <w:commentRangeStart w:id="58"/>
+      <w:commentRangeStart w:id="61"/>
       <w:r>
         <w:t>a session key is derived by each device from its private key and the public key from the other device</w:t>
       </w:r>
-      <w:commentRangeEnd w:id="58"/>
+      <w:commentRangeEnd w:id="61"/>
       <w:r>
         <w:rPr>
           <w:rStyle w:val="CommentReference"/>
         </w:rPr>
-        <w:commentReference w:id="58"/>
+        <w:commentReference w:id="61"/>
       </w:r>
       <w:r>
         <w:t>. The session key is used to secure subsequent distribution of the data needed to complete provisioning. Once provisioning is completed, the provisioned device has the network's key (</w:t>
@@ -8722,11 +9116,11 @@
       <w:pPr>
         <w:pStyle w:val="Heading2"/>
       </w:pPr>
-      <w:bookmarkStart w:id="59" w:name="_Toc4604612"/>
+      <w:bookmarkStart w:id="62" w:name="_Toc5789247"/>
       <w:r>
         <w:t>Configuration/Management</w:t>
       </w:r>
-      <w:bookmarkEnd w:id="59"/>
+      <w:bookmarkEnd w:id="62"/>
     </w:p>
     <w:p>
       <w:r>
@@ -8769,12 +9163,12 @@
       <w:pPr>
         <w:pStyle w:val="Heading1"/>
       </w:pPr>
-      <w:bookmarkStart w:id="60" w:name="_Toc4604613"/>
+      <w:bookmarkStart w:id="63" w:name="_Toc5789248"/>
       <w:r>
         <w:lastRenderedPageBreak/>
         <w:t>Security</w:t>
       </w:r>
-      <w:bookmarkEnd w:id="60"/>
+      <w:bookmarkEnd w:id="63"/>
     </w:p>
     <w:p>
       <w:r>
@@ -8841,11 +9235,11 @@
       <w:pPr>
         <w:pStyle w:val="Heading2"/>
       </w:pPr>
-      <w:bookmarkStart w:id="61" w:name="_Toc4604614"/>
+      <w:bookmarkStart w:id="64" w:name="_Toc5789249"/>
       <w:r>
         <w:t>Security Keys</w:t>
       </w:r>
-      <w:bookmarkEnd w:id="61"/>
+      <w:bookmarkEnd w:id="64"/>
     </w:p>
     <w:p>
       <w:r>
@@ -8949,7 +9343,13 @@
       </w:r>
       <w:proofErr w:type="spellEnd"/>
       <w:r>
-        <w:t xml:space="preserve"> allows a node to decrypt and authenticate messages at the </w:t>
+        <w:t xml:space="preserve"> allows a node to </w:t>
+      </w:r>
+      <w:r>
+        <w:t>decrypt</w:t>
+      </w:r>
+      <w:r>
+        <w:t xml:space="preserve"> and authenticate messages at the </w:t>
       </w:r>
       <w:r>
         <w:t>n</w:t>
@@ -8982,7 +9382,13 @@
         <w:t xml:space="preserve">relay </w:t>
       </w:r>
       <w:r>
-        <w:t>node to decrypt the application data that is stored in a message.</w:t>
+        <w:t xml:space="preserve">node to </w:t>
+      </w:r>
+      <w:r>
+        <w:t>decrypt</w:t>
+      </w:r>
+      <w:r>
+        <w:t xml:space="preserve"> the application data that is stored in a message.</w:t>
       </w:r>
     </w:p>
     <w:p>
@@ -9009,7 +9415,18 @@
         <w:t>ata for a specific application</w:t>
       </w:r>
       <w:r>
-        <w:t xml:space="preserve"> can only be decrypted by nodes that have the </w:t>
+        <w:t xml:space="preserve"> can only be </w:t>
+      </w:r>
+      <w:bookmarkStart w:id="65" w:name="_GoBack"/>
+      <w:r>
+        <w:t>decryp</w:t>
+      </w:r>
+      <w:bookmarkEnd w:id="65"/>
+      <w:r>
+        <w:t>t</w:t>
+      </w:r>
+      <w:r>
+        <w:t xml:space="preserve">ed by nodes that have the </w:t>
       </w:r>
       <w:proofErr w:type="spellStart"/>
       <w:r>
@@ -9034,7 +9451,13 @@
         <w:t xml:space="preserve"> are used by the upper transport layer </w:t>
       </w:r>
       <w:r>
-        <w:t>to decrypt and authenticate messages before passing them to the access layer.</w:t>
+        <w:t xml:space="preserve">to </w:t>
+      </w:r>
+      <w:r>
+        <w:t>decrypt</w:t>
+      </w:r>
+      <w:r>
+        <w:t xml:space="preserve"> and authenticate messages before passing them to the access layer.</w:t>
       </w:r>
     </w:p>
     <w:p>
@@ -9133,7 +9556,13 @@
         <w:t xml:space="preserve"> only </w:t>
       </w:r>
       <w:r>
-        <w:t>be decrypted by devices that are part of the security system</w:t>
+        <w:t xml:space="preserve">be </w:t>
+      </w:r>
+      <w:r>
+        <w:t>decrypt</w:t>
+      </w:r>
+      <w:r>
+        <w:t>ed by devices that are part of the security system</w:t>
       </w:r>
       <w:r>
         <w:t>, etc.</w:t>
@@ -9179,7 +9608,7 @@
       <w:pPr>
         <w:pStyle w:val="Heading2"/>
       </w:pPr>
-      <w:bookmarkStart w:id="62" w:name="_Toc4604615"/>
+      <w:bookmarkStart w:id="66" w:name="_Toc5789250"/>
       <w:r>
         <w:lastRenderedPageBreak/>
         <w:t xml:space="preserve">Preventing </w:t>
@@ -9187,7 +9616,7 @@
       <w:r>
         <w:t>Replay Attacks</w:t>
       </w:r>
-      <w:bookmarkEnd w:id="62"/>
+      <w:bookmarkEnd w:id="66"/>
     </w:p>
     <w:p>
       <w:r>
@@ -9364,7 +9793,7 @@
       <w:pPr>
         <w:pStyle w:val="Heading2"/>
       </w:pPr>
-      <w:bookmarkStart w:id="63" w:name="_Toc4604616"/>
+      <w:bookmarkStart w:id="67" w:name="_Toc5789251"/>
       <w:r>
         <w:t>Node Removal</w:t>
       </w:r>
@@ -9377,7 +9806,7 @@
       <w:r>
         <w:t>Trashcan Attacks</w:t>
       </w:r>
-      <w:bookmarkEnd w:id="63"/>
+      <w:bookmarkEnd w:id="67"/>
     </w:p>
     <w:p>
       <w:r>
@@ -9437,12 +9866,12 @@
       <w:pPr>
         <w:pStyle w:val="Heading2"/>
       </w:pPr>
-      <w:bookmarkStart w:id="64" w:name="_Toc4604617"/>
+      <w:bookmarkStart w:id="68" w:name="_Toc5789252"/>
       <w:r>
         <w:lastRenderedPageBreak/>
         <w:t>Privacy</w:t>
       </w:r>
-      <w:bookmarkEnd w:id="64"/>
+      <w:bookmarkEnd w:id="68"/>
     </w:p>
     <w:p>
       <w:r>
@@ -9498,23 +9927,23 @@
         <w:lastRenderedPageBreak/>
         <w:t xml:space="preserve"> </w:t>
       </w:r>
-      <w:bookmarkStart w:id="65" w:name="_Toc2248817"/>
-      <w:bookmarkStart w:id="66" w:name="_Toc2252393"/>
-      <w:bookmarkStart w:id="67" w:name="_Toc2256689"/>
-      <w:bookmarkStart w:id="68" w:name="_Toc4604618"/>
-      <w:bookmarkEnd w:id="65"/>
-      <w:bookmarkEnd w:id="66"/>
-      <w:bookmarkEnd w:id="67"/>
+      <w:bookmarkStart w:id="69" w:name="_Toc2248817"/>
+      <w:bookmarkStart w:id="70" w:name="_Toc2252393"/>
+      <w:bookmarkStart w:id="71" w:name="_Toc2256689"/>
+      <w:bookmarkStart w:id="72" w:name="_Toc5789253"/>
+      <w:bookmarkEnd w:id="69"/>
+      <w:bookmarkEnd w:id="70"/>
+      <w:bookmarkEnd w:id="71"/>
       <w:r>
         <w:t>Exercises</w:t>
       </w:r>
-      <w:bookmarkEnd w:id="68"/>
+      <w:bookmarkEnd w:id="72"/>
     </w:p>
     <w:p>
       <w:pPr>
         <w:pStyle w:val="Exercise"/>
       </w:pPr>
-      <w:bookmarkStart w:id="69" w:name="_Toc4604619"/>
+      <w:bookmarkStart w:id="73" w:name="_Toc5789254"/>
       <w:r>
         <w:t xml:space="preserve">Program the </w:t>
       </w:r>
@@ -9532,7 +9961,7 @@
       <w:r>
         <w:t xml:space="preserve"> and Get it Added to a Network</w:t>
       </w:r>
-      <w:bookmarkEnd w:id="69"/>
+      <w:bookmarkEnd w:id="73"/>
     </w:p>
     <w:p>
       <w:r>
@@ -9617,13 +10046,21 @@
         <w:t xml:space="preserve">". </w:t>
       </w:r>
       <w:r>
-        <w:t xml:space="preserve">Change the name so that it has your initials in it (e.g. "Dimmable Light </w:t>
-      </w:r>
-      <w:r>
-        <w:t>GJL</w:t>
-      </w:r>
-      <w:r>
-        <w:t>")</w:t>
+        <w:t>Change the name so that it has your initials in it (e.g. "</w:t>
+      </w:r>
+      <w:r>
+        <w:t>&lt;</w:t>
+      </w:r>
+      <w:proofErr w:type="spellStart"/>
+      <w:r>
+        <w:t>Inits</w:t>
+      </w:r>
+      <w:proofErr w:type="spellEnd"/>
+      <w:r>
+        <w:t xml:space="preserve">&gt; </w:t>
+      </w:r>
+      <w:r>
+        <w:t>Dimmable Light")</w:t>
       </w:r>
       <w:r>
         <w:t>.</w:t>
@@ -9736,7 +10173,7 @@
 
 <file path=word/comments.xml><?xml version="1.0" encoding="utf-8"?>
 <w:comments xmlns:wpc="http://schemas.microsoft.com/office/word/2010/wordprocessingCanvas" xmlns:cx="http://schemas.microsoft.com/office/drawing/2014/chartex" xmlns:cx1="http://schemas.microsoft.com/office/drawing/2015/9/8/chartex" xmlns:cx2="http://schemas.microsoft.com/office/drawing/2015/10/21/chartex" xmlns:cx3="http://schemas.microsoft.com/office/drawing/2016/5/9/chartex" xmlns:cx4="http://schemas.microsoft.com/office/drawing/2016/5/10/chartex" xmlns:cx5="http://schemas.microsoft.com/office/drawing/2016/5/11/chartex" xmlns:cx6="http://schemas.microsoft.com/office/drawing/2016/5/12/chartex" xmlns:cx7="http://schemas.microsoft.com/office/drawing/2016/5/13/chartex" xmlns:cx8="http://schemas.microsoft.com/office/drawing/2016/5/14/chartex" xmlns:mc="http://schemas.openxmlformats.org/markup-compatibility/2006" xmlns:aink="http://schemas.microsoft.com/office/drawing/2016/ink" xmlns:am3d="http://schemas.microsoft.com/office/drawing/2017/model3d" xmlns:o="urn:schemas-microsoft-com:office:office" xmlns:r="http://schemas.openxmlformats.org/officeDocument/2006/relationships" xmlns:m="http://schemas.openxmlformats.org/officeDocument/2006/math" xmlns:v="urn:schemas-microsoft-com:vml" xmlns:wp14="http://schemas.microsoft.com/office/word/2010/wordprocessingDrawing" xmlns:wp="http://schemas.openxmlformats.org/drawingml/2006/wordprocessingDrawing" xmlns:w10="urn:schemas-microsoft-com:office:word" xmlns:w="http://schemas.openxmlformats.org/wordprocessingml/2006/main" xmlns:w14="http://schemas.microsoft.com/office/word/2010/wordml" xmlns:w15="http://schemas.microsoft.com/office/word/2012/wordml" xmlns:w16cid="http://schemas.microsoft.com/office/word/2016/wordml/cid" xmlns:w16se="http://schemas.microsoft.com/office/word/2015/wordml/symex" xmlns:wpg="http://schemas.microsoft.com/office/word/2010/wordprocessingGroup" xmlns:wpi="http://schemas.microsoft.com/office/word/2010/wordprocessingInk" xmlns:wne="http://schemas.microsoft.com/office/word/2006/wordml" xmlns:wps="http://schemas.microsoft.com/office/word/2010/wordprocessingShape" mc:Ignorable="w14 w15 w16se w16cid wp14">
-  <w:comment w:id="58" w:author="Greg Landry" w:date="2019-02-28T14:27:00Z" w:initials="GL">
+  <w:comment w:id="61" w:author="Greg Landry" w:date="2019-02-28T14:27:00Z" w:initials="GL">
     <w:p>
       <w:pPr>
         <w:pStyle w:val="CommentText"/>
@@ -9796,6 +10233,7 @@
         <w:docPartUnique/>
       </w:docPartObj>
     </w:sdtPr>
+    <w:sdtEndPr/>
     <w:sdtContent>
       <w:sdt>
         <w:sdtPr>
@@ -9805,6 +10243,7 @@
             <w:docPartUnique/>
           </w:docPartObj>
         </w:sdtPr>
+        <w:sdtEndPr/>
         <w:sdtContent>
           <w:p>
             <w:pPr>
@@ -13266,7 +13705,7 @@
   <w:style w:type="paragraph" w:default="1" w:styleId="Normal">
     <w:name w:val="Normal"/>
     <w:qFormat/>
-    <w:rsid w:val="008E1D3B"/>
+    <w:rsid w:val="00F52C93"/>
   </w:style>
   <w:style w:type="paragraph" w:styleId="Heading1">
     <w:name w:val="heading 1"/>
@@ -13389,7 +13828,7 @@
     <w:uiPriority w:val="1"/>
     <w:semiHidden/>
     <w:unhideWhenUsed/>
-    <w:rsid w:val="008E1D3B"/>
+    <w:rsid w:val="00F52C93"/>
   </w:style>
   <w:style w:type="table" w:default="1" w:styleId="TableNormal">
     <w:name w:val="Normal Table"/>
@@ -13411,7 +13850,7 @@
     <w:uiPriority w:val="99"/>
     <w:semiHidden/>
     <w:unhideWhenUsed/>
-    <w:rsid w:val="008E1D3B"/>
+    <w:rsid w:val="00F52C93"/>
   </w:style>
   <w:style w:type="character" w:customStyle="1" w:styleId="Heading1Char">
     <w:name w:val="Heading 1 Char"/>
@@ -14319,7 +14758,7 @@
 </file>
 
 <file path=customXml/itemProps1.xml><?xml version="1.0" encoding="utf-8"?>
-<ds:datastoreItem xmlns:ds="http://schemas.openxmlformats.org/officeDocument/2006/customXml" ds:itemID="{D82711AE-8DB8-45DE-8D29-879A35411E34}">
+<ds:datastoreItem xmlns:ds="http://schemas.openxmlformats.org/officeDocument/2006/customXml" ds:itemID="{7A2E0D34-E733-4BC7-B925-D48197101133}">
   <ds:schemaRefs>
     <ds:schemaRef ds:uri="http://schemas.openxmlformats.org/officeDocument/2006/bibliography"/>
   </ds:schemaRefs>

</xml_diff>